<commit_message>
hay avance de la practica
</commit_message>
<xml_diff>
--- a/I. 02 Análisis Estadístico I/Practicas/Practica1/Practica1.docx
+++ b/I. 02 Análisis Estadístico I/Practicas/Practica1/Practica1.docx
@@ -1,6 +1,6 @@
 
 <file path=word/document.xml><?xml version="1.0" encoding="utf-8"?>
-<w:document xmlns:wpc="http://schemas.microsoft.com/office/word/2010/wordprocessingCanvas" xmlns:cx="http://schemas.microsoft.com/office/drawing/2014/chartex" xmlns:cx1="http://schemas.microsoft.com/office/drawing/2015/9/8/chartex" xmlns:mc="http://schemas.openxmlformats.org/markup-compatibility/2006" xmlns:o="urn:schemas-microsoft-com:office:office" xmlns:r="http://schemas.openxmlformats.org/officeDocument/2006/relationships" xmlns:m="http://schemas.openxmlformats.org/officeDocument/2006/math" xmlns:v="urn:schemas-microsoft-com:vml" xmlns:wp14="http://schemas.microsoft.com/office/word/2010/wordprocessingDrawing" xmlns:wp="http://schemas.openxmlformats.org/drawingml/2006/wordprocessingDrawing" xmlns:w10="urn:schemas-microsoft-com:office:word" xmlns:w="http://schemas.openxmlformats.org/wordprocessingml/2006/main" xmlns:w14="http://schemas.microsoft.com/office/word/2010/wordml" xmlns:w15="http://schemas.microsoft.com/office/word/2012/wordml" xmlns:w16se="http://schemas.microsoft.com/office/word/2015/wordml/symex" xmlns:wpg="http://schemas.microsoft.com/office/word/2010/wordprocessingGroup" xmlns:wpi="http://schemas.microsoft.com/office/word/2010/wordprocessingInk" xmlns:wne="http://schemas.microsoft.com/office/word/2006/wordml" xmlns:wps="http://schemas.microsoft.com/office/word/2010/wordprocessingShape" mc:Ignorable="w14 w15 w16se wp14">
+<w:document xmlns:wpc="http://schemas.microsoft.com/office/word/2010/wordprocessingCanvas" xmlns:cx="http://schemas.microsoft.com/office/drawing/2014/chartex" xmlns:mc="http://schemas.openxmlformats.org/markup-compatibility/2006" xmlns:o="urn:schemas-microsoft-com:office:office" xmlns:r="http://schemas.openxmlformats.org/officeDocument/2006/relationships" xmlns:m="http://schemas.openxmlformats.org/officeDocument/2006/math" xmlns:v="urn:schemas-microsoft-com:vml" xmlns:wp14="http://schemas.microsoft.com/office/word/2010/wordprocessingDrawing" xmlns:wp="http://schemas.openxmlformats.org/drawingml/2006/wordprocessingDrawing" xmlns:w10="urn:schemas-microsoft-com:office:word" xmlns:w="http://schemas.openxmlformats.org/wordprocessingml/2006/main" xmlns:w14="http://schemas.microsoft.com/office/word/2010/wordml" xmlns:w15="http://schemas.microsoft.com/office/word/2012/wordml" xmlns:w16se="http://schemas.microsoft.com/office/word/2015/wordml/symex" xmlns:wpg="http://schemas.microsoft.com/office/word/2010/wordprocessingGroup" xmlns:wpi="http://schemas.microsoft.com/office/word/2010/wordprocessingInk" xmlns:wne="http://schemas.microsoft.com/office/word/2006/wordml" xmlns:wps="http://schemas.microsoft.com/office/word/2010/wordprocessingShape" mc:Ignorable="w14 w15 w16se wp14">
   <w:body>
     <w:p>
       <w:pPr>
@@ -75,15 +75,14 @@
       </w:pPr>
       <w:r>
         <w:rPr>
-          <w:rFonts w:ascii="Arial" w:hAnsi="Arial" w:cs="Arial"/>
           <w:noProof/>
           <w:lang w:eastAsia="es-BO"/>
         </w:rPr>
         <w:drawing>
           <wp:inline distT="0" distB="0" distL="0" distR="0">
-            <wp:extent cx="1997058" cy="2545080"/>
-            <wp:effectExtent l="0" t="0" r="3810" b="7620"/>
-            <wp:docPr id="1" name="Imagen 1"/>
+            <wp:extent cx="2552369" cy="2552369"/>
+            <wp:effectExtent l="0" t="0" r="635" b="635"/>
+            <wp:docPr id="2" name="Imagen 2" descr="Bolivia Design: Logo grande en PSD Universidad Católica Boliviana &amp;quot;UCB&amp;quot;"/>
             <wp:cNvGraphicFramePr>
               <a:graphicFrameLocks xmlns:a="http://schemas.openxmlformats.org/drawingml/2006/main" noChangeAspect="1"/>
             </wp:cNvGraphicFramePr>
@@ -91,36 +90,36 @@
               <a:graphicData uri="http://schemas.openxmlformats.org/drawingml/2006/picture">
                 <pic:pic xmlns:pic="http://schemas.openxmlformats.org/drawingml/2006/picture">
                   <pic:nvPicPr>
-                    <pic:cNvPr id="1" name="logo ucb.png"/>
-                    <pic:cNvPicPr/>
+                    <pic:cNvPr id="0" name="Picture 1" descr="Bolivia Design: Logo grande en PSD Universidad Católica Boliviana &amp;quot;UCB&amp;quot;"/>
+                    <pic:cNvPicPr>
+                      <a:picLocks noChangeAspect="1" noChangeArrowheads="1"/>
+                    </pic:cNvPicPr>
                   </pic:nvPicPr>
-                  <pic:blipFill rotWithShape="1">
-                    <a:blip r:embed="rId6">
+                  <pic:blipFill>
+                    <a:blip r:embed="rId6" cstate="print">
                       <a:extLst>
                         <a:ext uri="{28A0092B-C50C-407E-A947-70E740481C1C}">
                           <a14:useLocalDpi xmlns:a14="http://schemas.microsoft.com/office/drawing/2010/main" val="0"/>
                         </a:ext>
                       </a:extLst>
                     </a:blip>
-                    <a:srcRect r="67116"/>
-                    <a:stretch/>
+                    <a:srcRect/>
+                    <a:stretch>
+                      <a:fillRect/>
+                    </a:stretch>
                   </pic:blipFill>
                   <pic:spPr bwMode="auto">
                     <a:xfrm>
                       <a:off x="0" y="0"/>
-                      <a:ext cx="2096701" cy="2672066"/>
+                      <a:ext cx="2561799" cy="2561799"/>
                     </a:xfrm>
                     <a:prstGeom prst="rect">
                       <a:avLst/>
                     </a:prstGeom>
+                    <a:noFill/>
                     <a:ln>
                       <a:noFill/>
                     </a:ln>
-                    <a:extLst>
-                      <a:ext uri="{53640926-AAD7-44D8-BBD7-CCE9431645EC}">
-                        <a14:shadowObscured xmlns:a14="http://schemas.microsoft.com/office/drawing/2010/main"/>
-                      </a:ext>
-                    </a:extLst>
                   </pic:spPr>
                 </pic:pic>
               </a:graphicData>
@@ -128,348 +127,2533 @@
           </wp:inline>
         </w:drawing>
       </w:r>
+    </w:p>
+    <w:p>
+      <w:pPr>
+        <w:jc w:val="center"/>
+        <w:rPr>
+          <w:rFonts w:ascii="Arial" w:hAnsi="Arial" w:cs="Arial"/>
+        </w:rPr>
+      </w:pPr>
+    </w:p>
+    <w:p>
+      <w:pPr>
+        <w:jc w:val="center"/>
+        <w:rPr>
+          <w:rFonts w:ascii="Arial" w:hAnsi="Arial" w:cs="Arial"/>
+        </w:rPr>
+      </w:pPr>
+    </w:p>
+    <w:p>
+      <w:pPr>
+        <w:jc w:val="center"/>
+        <w:rPr>
+          <w:rFonts w:ascii="Arial" w:hAnsi="Arial" w:cs="Arial"/>
+        </w:rPr>
+      </w:pPr>
+    </w:p>
+    <w:p>
+      <w:pPr>
+        <w:jc w:val="center"/>
+        <w:rPr>
+          <w:rFonts w:ascii="Arial" w:hAnsi="Arial" w:cs="Arial"/>
+        </w:rPr>
+      </w:pPr>
+    </w:p>
+    <w:p>
+      <w:pPr>
+        <w:jc w:val="center"/>
+        <w:rPr>
+          <w:rFonts w:ascii="Arial" w:hAnsi="Arial" w:cs="Arial"/>
+        </w:rPr>
+      </w:pPr>
+    </w:p>
+    <w:p>
+      <w:pPr>
+        <w:jc w:val="center"/>
+        <w:rPr>
+          <w:rFonts w:ascii="Arial" w:hAnsi="Arial" w:cs="Arial"/>
+          <w:sz w:val="28"/>
+        </w:rPr>
+      </w:pPr>
+      <w:r>
+        <w:rPr>
+          <w:rFonts w:ascii="Arial" w:hAnsi="Arial" w:cs="Arial"/>
+          <w:sz w:val="28"/>
+        </w:rPr>
+        <w:t>Materia: ANALISIS ESTADÍSTICO I</w:t>
+      </w:r>
+    </w:p>
+    <w:p>
+      <w:pPr>
+        <w:jc w:val="center"/>
+        <w:rPr>
+          <w:rFonts w:ascii="Arial" w:hAnsi="Arial" w:cs="Arial"/>
+          <w:sz w:val="28"/>
+        </w:rPr>
+      </w:pPr>
+      <w:r>
+        <w:rPr>
+          <w:rFonts w:ascii="Arial" w:hAnsi="Arial" w:cs="Arial"/>
+          <w:sz w:val="28"/>
+        </w:rPr>
+        <w:t>Practica No.1</w:t>
+      </w:r>
+    </w:p>
+    <w:p>
+      <w:pPr>
+        <w:jc w:val="center"/>
+        <w:rPr>
+          <w:rFonts w:ascii="Arial" w:hAnsi="Arial" w:cs="Arial"/>
+        </w:rPr>
+      </w:pPr>
+    </w:p>
+    <w:p>
+      <w:pPr>
+        <w:jc w:val="center"/>
+        <w:rPr>
+          <w:rFonts w:ascii="Arial" w:hAnsi="Arial" w:cs="Arial"/>
+          <w:sz w:val="28"/>
+        </w:rPr>
+      </w:pPr>
+      <w:r>
+        <w:rPr>
+          <w:rFonts w:ascii="Arial" w:hAnsi="Arial" w:cs="Arial"/>
+          <w:sz w:val="28"/>
+        </w:rPr>
+        <w:t>Maestrante: Ramón Wilder Serdán Cárdenas</w:t>
+      </w:r>
+    </w:p>
+    <w:p>
+      <w:pPr>
+        <w:jc w:val="center"/>
+        <w:rPr>
+          <w:rFonts w:ascii="Arial" w:hAnsi="Arial" w:cs="Arial"/>
+          <w:sz w:val="28"/>
+        </w:rPr>
+      </w:pPr>
+    </w:p>
+    <w:p>
+      <w:pPr>
+        <w:jc w:val="center"/>
+        <w:rPr>
+          <w:rFonts w:ascii="Arial" w:hAnsi="Arial" w:cs="Arial"/>
+          <w:sz w:val="28"/>
+        </w:rPr>
+      </w:pPr>
+      <w:r>
+        <w:rPr>
+          <w:rFonts w:ascii="Arial" w:hAnsi="Arial" w:cs="Arial"/>
+          <w:sz w:val="28"/>
+        </w:rPr>
+        <w:t>Noviembre 2021</w:t>
+      </w:r>
+    </w:p>
+    <w:p>
+      <w:pPr>
+        <w:jc w:val="center"/>
+        <w:rPr>
+          <w:rFonts w:ascii="Arial" w:hAnsi="Arial" w:cs="Arial"/>
+          <w:sz w:val="28"/>
+        </w:rPr>
+      </w:pPr>
+      <w:r>
+        <w:rPr>
+          <w:rFonts w:ascii="Arial" w:hAnsi="Arial" w:cs="Arial"/>
+          <w:sz w:val="28"/>
+        </w:rPr>
+        <w:t>La Paz – Bolivia</w:t>
+      </w:r>
+    </w:p>
+    <w:p>
+      <w:pPr>
+        <w:jc w:val="both"/>
+        <w:rPr>
+          <w:rFonts w:ascii="Arial" w:hAnsi="Arial" w:cs="Arial"/>
+          <w:sz w:val="28"/>
+        </w:rPr>
+      </w:pPr>
+    </w:p>
+    <w:p>
+      <w:pPr>
+        <w:jc w:val="both"/>
+        <w:rPr>
+          <w:rFonts w:ascii="Arial" w:hAnsi="Arial" w:cs="Arial"/>
+          <w:color w:val="0070C0"/>
+          <w:lang w:val="es-ES"/>
+        </w:rPr>
+      </w:pPr>
+      <w:r>
+        <w:rPr>
+          <w:rFonts w:ascii="Arial" w:hAnsi="Arial" w:cs="Arial"/>
+          <w:lang w:val="es-ES"/>
+        </w:rPr>
+        <w:lastRenderedPageBreak/>
+        <w:t>1</w:t>
+      </w:r>
+      <w:r>
+        <w:rPr>
+          <w:rFonts w:ascii="Arial" w:hAnsi="Arial" w:cs="Arial"/>
+          <w:color w:val="0070C0"/>
+          <w:lang w:val="es-ES"/>
+        </w:rPr>
+        <w:t xml:space="preserve">.- Realizar importación de base de datos de Excel a R, con extensión </w:t>
+      </w:r>
+      <w:proofErr w:type="spellStart"/>
+      <w:r>
+        <w:rPr>
+          <w:rFonts w:ascii="Arial" w:hAnsi="Arial" w:cs="Arial"/>
+          <w:color w:val="0070C0"/>
+          <w:lang w:val="es-ES"/>
+        </w:rPr>
+        <w:t>csv</w:t>
+      </w:r>
+      <w:proofErr w:type="spellEnd"/>
+      <w:r>
+        <w:rPr>
+          <w:rFonts w:ascii="Arial" w:hAnsi="Arial" w:cs="Arial"/>
+          <w:color w:val="0070C0"/>
+          <w:lang w:val="es-ES"/>
+        </w:rPr>
+        <w:t xml:space="preserve">, </w:t>
+      </w:r>
+      <w:proofErr w:type="spellStart"/>
+      <w:r>
+        <w:rPr>
+          <w:rFonts w:ascii="Arial" w:hAnsi="Arial" w:cs="Arial"/>
+          <w:color w:val="0070C0"/>
+          <w:lang w:val="es-ES"/>
+        </w:rPr>
+        <w:t>xls</w:t>
+      </w:r>
+      <w:proofErr w:type="spellEnd"/>
+      <w:r>
+        <w:rPr>
+          <w:rFonts w:ascii="Arial" w:hAnsi="Arial" w:cs="Arial"/>
+          <w:color w:val="0070C0"/>
+          <w:lang w:val="es-ES"/>
+        </w:rPr>
+        <w:t xml:space="preserve">(x), </w:t>
+      </w:r>
+      <w:proofErr w:type="spellStart"/>
+      <w:r>
+        <w:rPr>
+          <w:rFonts w:ascii="Arial" w:hAnsi="Arial" w:cs="Arial"/>
+          <w:color w:val="0070C0"/>
+          <w:lang w:val="es-ES"/>
+        </w:rPr>
+        <w:t>txt</w:t>
+      </w:r>
+      <w:proofErr w:type="spellEnd"/>
+    </w:p>
+    <w:p>
+      <w:pPr>
+        <w:jc w:val="both"/>
+        <w:rPr>
+          <w:rFonts w:ascii="Arial" w:hAnsi="Arial" w:cs="Arial"/>
+          <w:lang w:val="es-ES"/>
+        </w:rPr>
+      </w:pPr>
+      <w:r>
+        <w:rPr>
+          <w:rFonts w:ascii="Arial" w:hAnsi="Arial" w:cs="Arial"/>
+          <w:lang w:val="es-ES"/>
+        </w:rPr>
+        <w:t>Se asume que los archivos que se van a importar se encuentran en la carpeta de trabajo</w:t>
+      </w:r>
+    </w:p>
+    <w:p>
+      <w:pPr>
+        <w:pStyle w:val="Prrafodelista"/>
+        <w:numPr>
+          <w:ilvl w:val="0"/>
+          <w:numId w:val="2"/>
+        </w:numPr>
+        <w:jc w:val="both"/>
+        <w:rPr>
+          <w:rFonts w:ascii="Arial" w:hAnsi="Arial" w:cs="Arial"/>
+          <w:lang w:val="es-ES"/>
+        </w:rPr>
+      </w:pPr>
+      <w:r>
+        <w:rPr>
+          <w:rFonts w:ascii="Arial" w:hAnsi="Arial" w:cs="Arial"/>
+          <w:lang w:val="es-ES"/>
+        </w:rPr>
+        <w:t>Para importar datos con extensión .</w:t>
+      </w:r>
+      <w:proofErr w:type="spellStart"/>
+      <w:r>
+        <w:rPr>
+          <w:rFonts w:ascii="Arial" w:hAnsi="Arial" w:cs="Arial"/>
+          <w:lang w:val="es-ES"/>
+        </w:rPr>
+        <w:t>xls</w:t>
+      </w:r>
+      <w:proofErr w:type="spellEnd"/>
+      <w:r>
+        <w:rPr>
+          <w:rFonts w:ascii="Arial" w:hAnsi="Arial" w:cs="Arial"/>
+          <w:lang w:val="es-ES"/>
+        </w:rPr>
+        <w:t xml:space="preserve"> </w:t>
+      </w:r>
+      <w:r>
+        <w:rPr>
+          <w:rFonts w:ascii="Arial" w:hAnsi="Arial" w:cs="Arial"/>
+          <w:lang w:val="es-ES"/>
+        </w:rPr>
+        <w:t>y .</w:t>
+      </w:r>
+      <w:proofErr w:type="spellStart"/>
+      <w:r>
+        <w:rPr>
+          <w:rFonts w:ascii="Arial" w:hAnsi="Arial" w:cs="Arial"/>
+          <w:lang w:val="es-ES"/>
+        </w:rPr>
+        <w:t>xlsx</w:t>
+      </w:r>
+      <w:proofErr w:type="spellEnd"/>
+      <w:r>
+        <w:rPr>
+          <w:rFonts w:ascii="Arial" w:hAnsi="Arial" w:cs="Arial"/>
+          <w:lang w:val="es-ES"/>
+        </w:rPr>
+        <w:t xml:space="preserve"> </w:t>
+      </w:r>
+      <w:r>
+        <w:rPr>
+          <w:rFonts w:ascii="Arial" w:hAnsi="Arial" w:cs="Arial"/>
+          <w:lang w:val="es-ES"/>
+        </w:rPr>
+        <w:t>(de Microsoft Excel)</w:t>
+      </w:r>
+    </w:p>
+    <w:p>
+      <w:pPr>
+        <w:pStyle w:val="Prrafodelista"/>
+        <w:jc w:val="both"/>
+        <w:rPr>
+          <w:rFonts w:ascii="Arial" w:hAnsi="Arial" w:cs="Arial"/>
+          <w:lang w:val="es-ES"/>
+        </w:rPr>
+      </w:pPr>
+    </w:p>
+    <w:p>
+      <w:pPr>
+        <w:pStyle w:val="Prrafodelista"/>
+        <w:jc w:val="both"/>
+        <w:rPr>
+          <w:rFonts w:ascii="Arial" w:hAnsi="Arial" w:cs="Arial"/>
+          <w:lang w:val="es-ES"/>
+        </w:rPr>
+      </w:pPr>
+      <w:r>
+        <w:rPr>
+          <w:rFonts w:ascii="Arial" w:hAnsi="Arial" w:cs="Arial"/>
+          <w:lang w:val="es-ES"/>
+        </w:rPr>
+        <w:t>Método 1.</w:t>
+      </w:r>
+      <w:r>
+        <w:rPr>
+          <w:rFonts w:ascii="Arial" w:hAnsi="Arial" w:cs="Arial"/>
+          <w:lang w:val="es-ES"/>
+        </w:rPr>
+        <w:t xml:space="preserve"> Utilizando una librería denominada “readxl”</w:t>
+      </w:r>
+    </w:p>
+    <w:p>
+      <w:pPr>
+        <w:pStyle w:val="Prrafodelista"/>
+        <w:jc w:val="both"/>
+        <w:rPr>
+          <w:rFonts w:ascii="Arial" w:hAnsi="Arial" w:cs="Arial"/>
+          <w:lang w:val="es-ES"/>
+        </w:rPr>
+      </w:pPr>
+    </w:p>
+    <w:tbl>
+      <w:tblPr>
+        <w:tblStyle w:val="Tablaconcuadrcula"/>
+        <w:tblW w:w="0" w:type="auto"/>
+        <w:tblInd w:w="720" w:type="dxa"/>
+        <w:tblBorders>
+          <w:top w:val="none" w:sz="0" w:space="0" w:color="auto"/>
+          <w:left w:val="none" w:sz="0" w:space="0" w:color="auto"/>
+          <w:bottom w:val="none" w:sz="0" w:space="0" w:color="auto"/>
+          <w:right w:val="none" w:sz="0" w:space="0" w:color="auto"/>
+          <w:insideH w:val="none" w:sz="0" w:space="0" w:color="auto"/>
+          <w:insideV w:val="none" w:sz="0" w:space="0" w:color="auto"/>
+        </w:tblBorders>
+        <w:shd w:val="clear" w:color="auto" w:fill="D9D9D9" w:themeFill="background1" w:themeFillShade="D9"/>
+        <w:tblLook w:val="04A0" w:firstRow="1" w:lastRow="0" w:firstColumn="1" w:lastColumn="0" w:noHBand="0" w:noVBand="1"/>
+      </w:tblPr>
+      <w:tblGrid>
+        <w:gridCol w:w="8640"/>
+      </w:tblGrid>
+      <w:tr>
+        <w:tc>
+          <w:tcPr>
+            <w:tcW w:w="9350" w:type="dxa"/>
+            <w:shd w:val="clear" w:color="auto" w:fill="D9D9D9" w:themeFill="background1" w:themeFillShade="D9"/>
+          </w:tcPr>
+          <w:p>
+            <w:pPr>
+              <w:pStyle w:val="Prrafodelista"/>
+              <w:ind w:left="1416" w:hanging="1261"/>
+              <w:jc w:val="both"/>
+              <w:rPr>
+                <w:rFonts w:ascii="Courier New" w:hAnsi="Courier New" w:cs="Courier New"/>
+                <w:lang w:val="en-US"/>
+              </w:rPr>
+            </w:pPr>
+          </w:p>
+          <w:p>
+            <w:pPr>
+              <w:pStyle w:val="Prrafodelista"/>
+              <w:ind w:left="1416" w:hanging="1261"/>
+              <w:jc w:val="both"/>
+              <w:rPr>
+                <w:rFonts w:ascii="Courier New" w:hAnsi="Courier New" w:cs="Courier New"/>
+                <w:lang w:val="en-US"/>
+              </w:rPr>
+            </w:pPr>
+            <w:proofErr w:type="gramStart"/>
+            <w:r>
+              <w:rPr>
+                <w:rFonts w:ascii="Courier New" w:hAnsi="Courier New" w:cs="Courier New"/>
+                <w:lang w:val="en-US"/>
+              </w:rPr>
+              <w:t>install.packages</w:t>
+            </w:r>
+            <w:proofErr w:type="gramEnd"/>
+            <w:r>
+              <w:rPr>
+                <w:rFonts w:ascii="Courier New" w:hAnsi="Courier New" w:cs="Courier New"/>
+                <w:lang w:val="en-US"/>
+              </w:rPr>
+              <w:t>(</w:t>
+            </w:r>
+            <w:r>
+              <w:rPr>
+                <w:rFonts w:ascii="Courier New" w:hAnsi="Courier New" w:cs="Courier New"/>
+                <w:color w:val="FF0000"/>
+                <w:lang w:val="en-US"/>
+              </w:rPr>
+              <w:t>"readxl"</w:t>
+            </w:r>
+            <w:r>
+              <w:rPr>
+                <w:rFonts w:ascii="Courier New" w:hAnsi="Courier New" w:cs="Courier New"/>
+                <w:lang w:val="en-US"/>
+              </w:rPr>
+              <w:t>)</w:t>
+            </w:r>
+          </w:p>
+          <w:p>
+            <w:pPr>
+              <w:pStyle w:val="Prrafodelista"/>
+              <w:ind w:left="1416" w:hanging="1261"/>
+              <w:jc w:val="both"/>
+              <w:rPr>
+                <w:rFonts w:ascii="Courier New" w:hAnsi="Courier New" w:cs="Courier New"/>
+                <w:lang w:val="en-US"/>
+              </w:rPr>
+            </w:pPr>
+            <w:r>
+              <w:rPr>
+                <w:rFonts w:ascii="Courier New" w:hAnsi="Courier New" w:cs="Courier New"/>
+                <w:color w:val="0070C0"/>
+                <w:lang w:val="en-US"/>
+              </w:rPr>
+              <w:t>library</w:t>
+            </w:r>
+            <w:r>
+              <w:rPr>
+                <w:rFonts w:ascii="Courier New" w:hAnsi="Courier New" w:cs="Courier New"/>
+                <w:lang w:val="en-US"/>
+              </w:rPr>
+              <w:t>(</w:t>
+            </w:r>
+            <w:r>
+              <w:rPr>
+                <w:rFonts w:ascii="Courier New" w:hAnsi="Courier New" w:cs="Courier New"/>
+                <w:color w:val="FF0000"/>
+                <w:lang w:val="en-US"/>
+              </w:rPr>
+              <w:t>"readxl"</w:t>
+            </w:r>
+            <w:r>
+              <w:rPr>
+                <w:rFonts w:ascii="Courier New" w:hAnsi="Courier New" w:cs="Courier New"/>
+                <w:lang w:val="en-US"/>
+              </w:rPr>
+              <w:t>)</w:t>
+            </w:r>
+          </w:p>
+          <w:p>
+            <w:pPr>
+              <w:pStyle w:val="Prrafodelista"/>
+              <w:ind w:left="1416" w:hanging="1261"/>
+              <w:jc w:val="both"/>
+              <w:rPr>
+                <w:rStyle w:val="comment"/>
+                <w:rFonts w:ascii="Courier New" w:hAnsi="Courier New" w:cs="Courier New"/>
+                <w:color w:val="228B22"/>
+                <w:sz w:val="20"/>
+                <w:szCs w:val="20"/>
+              </w:rPr>
+            </w:pPr>
+            <w:r>
+              <w:rPr>
+                <w:rStyle w:val="comment"/>
+                <w:rFonts w:ascii="Courier New" w:hAnsi="Courier New" w:cs="Courier New"/>
+                <w:color w:val="228B22"/>
+                <w:sz w:val="20"/>
+                <w:szCs w:val="20"/>
+              </w:rPr>
+              <w:t xml:space="preserve"># </w:t>
+            </w:r>
+            <w:r>
+              <w:rPr>
+                <w:rStyle w:val="comment"/>
+                <w:rFonts w:ascii="Courier New" w:hAnsi="Courier New" w:cs="Courier New"/>
+                <w:color w:val="228B22"/>
+                <w:sz w:val="20"/>
+                <w:szCs w:val="20"/>
+              </w:rPr>
+              <w:t xml:space="preserve">para archivos con extensión </w:t>
+            </w:r>
+            <w:r>
+              <w:rPr>
+                <w:rStyle w:val="comment"/>
+                <w:rFonts w:ascii="Courier New" w:hAnsi="Courier New" w:cs="Courier New"/>
+                <w:color w:val="228B22"/>
+                <w:sz w:val="20"/>
+                <w:szCs w:val="20"/>
+              </w:rPr>
+              <w:t>xls</w:t>
+            </w:r>
+          </w:p>
+          <w:p>
+            <w:pPr>
+              <w:pStyle w:val="Prrafodelista"/>
+              <w:ind w:left="1416" w:hanging="1261"/>
+              <w:jc w:val="both"/>
+              <w:rPr>
+                <w:rStyle w:val="paren"/>
+                <w:rFonts w:ascii="Courier New" w:hAnsi="Courier New" w:cs="Courier New"/>
+                <w:color w:val="687687"/>
+                <w:sz w:val="20"/>
+                <w:szCs w:val="20"/>
+                <w:lang w:val="en-US"/>
+              </w:rPr>
+            </w:pPr>
+            <w:r>
+              <w:rPr>
+                <w:rStyle w:val="identifier"/>
+                <w:rFonts w:ascii="Courier New" w:hAnsi="Courier New" w:cs="Courier New"/>
+                <w:color w:val="000000"/>
+                <w:sz w:val="20"/>
+                <w:szCs w:val="20"/>
+                <w:lang w:val="en-US"/>
+              </w:rPr>
+              <w:t xml:space="preserve">misDatos </w:t>
+            </w:r>
+            <w:r>
+              <w:rPr>
+                <w:rStyle w:val="operator"/>
+                <w:rFonts w:ascii="Courier New" w:hAnsi="Courier New" w:cs="Courier New"/>
+                <w:color w:val="687687"/>
+                <w:sz w:val="20"/>
+                <w:szCs w:val="20"/>
+                <w:lang w:val="en-US"/>
+              </w:rPr>
+              <w:t>&lt;-</w:t>
+            </w:r>
+            <w:r>
+              <w:rPr>
+                <w:rStyle w:val="operator"/>
+                <w:rFonts w:ascii="Courier New" w:hAnsi="Courier New" w:cs="Courier New"/>
+                <w:color w:val="687687"/>
+                <w:sz w:val="20"/>
+                <w:szCs w:val="20"/>
+                <w:lang w:val="en-US"/>
+              </w:rPr>
+              <w:t xml:space="preserve"> </w:t>
+            </w:r>
+            <w:r>
+              <w:rPr>
+                <w:rStyle w:val="identifier"/>
+                <w:rFonts w:ascii="Courier New" w:hAnsi="Courier New" w:cs="Courier New"/>
+                <w:color w:val="000000"/>
+                <w:sz w:val="20"/>
+                <w:szCs w:val="20"/>
+                <w:lang w:val="en-US"/>
+              </w:rPr>
+              <w:t>read_</w:t>
+            </w:r>
+            <w:r>
+              <w:rPr>
+                <w:rStyle w:val="identifier"/>
+                <w:rFonts w:ascii="Courier New" w:hAnsi="Courier New" w:cs="Courier New"/>
+                <w:color w:val="000000"/>
+                <w:sz w:val="20"/>
+                <w:szCs w:val="20"/>
+                <w:lang w:val="en-US"/>
+              </w:rPr>
+              <w:t>excel</w:t>
+            </w:r>
+            <w:r>
+              <w:rPr>
+                <w:rStyle w:val="paren"/>
+                <w:rFonts w:ascii="Courier New" w:hAnsi="Courier New" w:cs="Courier New"/>
+                <w:color w:val="687687"/>
+                <w:sz w:val="20"/>
+                <w:szCs w:val="20"/>
+                <w:lang w:val="en-US"/>
+              </w:rPr>
+              <w:t xml:space="preserve"> (</w:t>
+            </w:r>
+            <w:r>
+              <w:rPr>
+                <w:rStyle w:val="string"/>
+                <w:rFonts w:ascii="Courier New" w:hAnsi="Courier New" w:cs="Courier New"/>
+                <w:color w:val="FF0000"/>
+                <w:sz w:val="20"/>
+                <w:szCs w:val="20"/>
+                <w:lang w:val="en-US"/>
+              </w:rPr>
+              <w:t>"</w:t>
+            </w:r>
+            <w:r>
+              <w:rPr>
+                <w:rStyle w:val="string"/>
+                <w:rFonts w:ascii="Courier New" w:hAnsi="Courier New" w:cs="Courier New"/>
+                <w:color w:val="FF0000"/>
+                <w:sz w:val="20"/>
+                <w:szCs w:val="20"/>
+                <w:lang w:val="en-US"/>
+              </w:rPr>
+              <w:t>IBD</w:t>
+            </w:r>
+            <w:r>
+              <w:rPr>
+                <w:rStyle w:val="string"/>
+                <w:rFonts w:ascii="Courier New" w:hAnsi="Courier New" w:cs="Courier New"/>
+                <w:color w:val="FF0000"/>
+                <w:sz w:val="20"/>
+                <w:szCs w:val="20"/>
+                <w:lang w:val="en-US"/>
+              </w:rPr>
+              <w:t>.xls"</w:t>
+            </w:r>
+            <w:r>
+              <w:rPr>
+                <w:rStyle w:val="string"/>
+                <w:rFonts w:ascii="Courier New" w:hAnsi="Courier New" w:cs="Courier New"/>
+                <w:sz w:val="20"/>
+                <w:szCs w:val="20"/>
+                <w:lang w:val="en-US"/>
+              </w:rPr>
+              <w:t>, sheet</w:t>
+            </w:r>
+            <w:proofErr w:type="gramStart"/>
+            <w:r>
+              <w:rPr>
+                <w:rStyle w:val="string"/>
+                <w:rFonts w:ascii="Courier New" w:hAnsi="Courier New" w:cs="Courier New"/>
+                <w:sz w:val="20"/>
+                <w:szCs w:val="20"/>
+                <w:lang w:val="en-US"/>
+              </w:rPr>
+              <w:t>=</w:t>
+            </w:r>
+            <w:r>
+              <w:rPr>
+                <w:rStyle w:val="string"/>
+                <w:rFonts w:ascii="Courier New" w:hAnsi="Courier New" w:cs="Courier New"/>
+                <w:color w:val="FF0000"/>
+                <w:sz w:val="20"/>
+                <w:szCs w:val="20"/>
+                <w:lang w:val="en-US"/>
+              </w:rPr>
+              <w:t>”Data</w:t>
+            </w:r>
+            <w:proofErr w:type="gramEnd"/>
+            <w:r>
+              <w:rPr>
+                <w:rStyle w:val="string"/>
+                <w:rFonts w:ascii="Courier New" w:hAnsi="Courier New" w:cs="Courier New"/>
+                <w:color w:val="FF0000"/>
+                <w:sz w:val="20"/>
+                <w:szCs w:val="20"/>
+                <w:lang w:val="en-US"/>
+              </w:rPr>
+              <w:t>”</w:t>
+            </w:r>
+            <w:r>
+              <w:rPr>
+                <w:rStyle w:val="paren"/>
+                <w:rFonts w:ascii="Courier New" w:hAnsi="Courier New" w:cs="Courier New"/>
+                <w:color w:val="687687"/>
+                <w:sz w:val="20"/>
+                <w:szCs w:val="20"/>
+                <w:lang w:val="en-US"/>
+              </w:rPr>
+              <w:t>)</w:t>
+            </w:r>
+          </w:p>
+          <w:p>
+            <w:pPr>
+              <w:pStyle w:val="Prrafodelista"/>
+              <w:ind w:left="1416" w:hanging="1261"/>
+              <w:jc w:val="both"/>
+              <w:rPr>
+                <w:rStyle w:val="paren"/>
+                <w:rFonts w:ascii="Courier New" w:hAnsi="Courier New" w:cs="Courier New"/>
+                <w:sz w:val="20"/>
+                <w:szCs w:val="20"/>
+                <w:lang w:val="en-US"/>
+              </w:rPr>
+            </w:pPr>
+            <w:r>
+              <w:rPr>
+                <w:rStyle w:val="paren"/>
+                <w:rFonts w:ascii="Courier New" w:hAnsi="Courier New" w:cs="Courier New"/>
+                <w:sz w:val="20"/>
+                <w:szCs w:val="20"/>
+                <w:lang w:val="en-US"/>
+              </w:rPr>
+              <w:t>View(misDatos)</w:t>
+            </w:r>
+          </w:p>
+          <w:p>
+            <w:pPr>
+              <w:pStyle w:val="Prrafodelista"/>
+              <w:ind w:left="1416" w:hanging="1261"/>
+              <w:jc w:val="both"/>
+              <w:rPr>
+                <w:rStyle w:val="comment"/>
+                <w:rFonts w:ascii="Courier New" w:hAnsi="Courier New" w:cs="Courier New"/>
+                <w:color w:val="228B22"/>
+                <w:sz w:val="20"/>
+                <w:szCs w:val="20"/>
+              </w:rPr>
+            </w:pPr>
+            <w:r>
+              <w:rPr>
+                <w:rStyle w:val="comment"/>
+                <w:rFonts w:ascii="Courier New" w:hAnsi="Courier New" w:cs="Courier New"/>
+                <w:color w:val="228B22"/>
+                <w:sz w:val="20"/>
+                <w:szCs w:val="20"/>
+              </w:rPr>
+              <w:t># para archivos con extensió</w:t>
+            </w:r>
+            <w:r>
+              <w:rPr>
+                <w:rStyle w:val="comment"/>
+                <w:rFonts w:ascii="Courier New" w:hAnsi="Courier New" w:cs="Courier New"/>
+                <w:color w:val="228B22"/>
+                <w:sz w:val="20"/>
+                <w:szCs w:val="20"/>
+              </w:rPr>
+              <w:t>n</w:t>
+            </w:r>
+            <w:r>
+              <w:rPr>
+                <w:rStyle w:val="comment"/>
+                <w:rFonts w:ascii="Courier New" w:hAnsi="Courier New" w:cs="Courier New"/>
+                <w:color w:val="228B22"/>
+                <w:sz w:val="20"/>
+                <w:szCs w:val="20"/>
+              </w:rPr>
+              <w:t xml:space="preserve"> xls</w:t>
+            </w:r>
+            <w:r>
+              <w:rPr>
+                <w:rStyle w:val="comment"/>
+                <w:rFonts w:ascii="Courier New" w:hAnsi="Courier New" w:cs="Courier New"/>
+                <w:color w:val="228B22"/>
+                <w:sz w:val="20"/>
+                <w:szCs w:val="20"/>
+              </w:rPr>
+              <w:t>x</w:t>
+            </w:r>
+          </w:p>
+          <w:p>
+            <w:pPr>
+              <w:pStyle w:val="Prrafodelista"/>
+              <w:ind w:left="1416" w:hanging="1261"/>
+              <w:jc w:val="both"/>
+              <w:rPr>
+                <w:rStyle w:val="paren"/>
+                <w:rFonts w:ascii="Courier New" w:hAnsi="Courier New" w:cs="Courier New"/>
+                <w:color w:val="687687"/>
+                <w:sz w:val="20"/>
+                <w:szCs w:val="20"/>
+                <w:lang w:val="en-US"/>
+              </w:rPr>
+            </w:pPr>
+            <w:r>
+              <w:rPr>
+                <w:rStyle w:val="identifier"/>
+                <w:rFonts w:ascii="Courier New" w:hAnsi="Courier New" w:cs="Courier New"/>
+                <w:color w:val="000000"/>
+                <w:sz w:val="20"/>
+                <w:szCs w:val="20"/>
+                <w:lang w:val="en-US"/>
+              </w:rPr>
+              <w:t xml:space="preserve">misDatos </w:t>
+            </w:r>
+            <w:r>
+              <w:rPr>
+                <w:rStyle w:val="operator"/>
+                <w:rFonts w:ascii="Courier New" w:hAnsi="Courier New" w:cs="Courier New"/>
+                <w:color w:val="687687"/>
+                <w:sz w:val="20"/>
+                <w:szCs w:val="20"/>
+                <w:lang w:val="en-US"/>
+              </w:rPr>
+              <w:t>&lt;-</w:t>
+            </w:r>
+            <w:r>
+              <w:rPr>
+                <w:rStyle w:val="operator"/>
+                <w:rFonts w:ascii="Courier New" w:hAnsi="Courier New" w:cs="Courier New"/>
+                <w:color w:val="687687"/>
+                <w:sz w:val="20"/>
+                <w:szCs w:val="20"/>
+                <w:lang w:val="en-US"/>
+              </w:rPr>
+              <w:t xml:space="preserve"> </w:t>
+            </w:r>
+            <w:r>
+              <w:rPr>
+                <w:rStyle w:val="identifier"/>
+                <w:rFonts w:ascii="Courier New" w:hAnsi="Courier New" w:cs="Courier New"/>
+                <w:color w:val="000000"/>
+                <w:sz w:val="20"/>
+                <w:szCs w:val="20"/>
+                <w:lang w:val="en-US"/>
+              </w:rPr>
+              <w:t>read_</w:t>
+            </w:r>
+            <w:proofErr w:type="gramStart"/>
+            <w:r>
+              <w:rPr>
+                <w:rStyle w:val="identifier"/>
+                <w:rFonts w:ascii="Courier New" w:hAnsi="Courier New" w:cs="Courier New"/>
+                <w:color w:val="000000"/>
+                <w:sz w:val="20"/>
+                <w:szCs w:val="20"/>
+                <w:lang w:val="en-US"/>
+              </w:rPr>
+              <w:t>excel</w:t>
+            </w:r>
+            <w:r>
+              <w:rPr>
+                <w:rStyle w:val="paren"/>
+                <w:rFonts w:ascii="Courier New" w:hAnsi="Courier New" w:cs="Courier New"/>
+                <w:color w:val="687687"/>
+                <w:sz w:val="20"/>
+                <w:szCs w:val="20"/>
+                <w:lang w:val="en-US"/>
+              </w:rPr>
+              <w:t>(</w:t>
+            </w:r>
+            <w:proofErr w:type="gramEnd"/>
+            <w:r>
+              <w:rPr>
+                <w:rStyle w:val="string"/>
+                <w:rFonts w:ascii="Courier New" w:hAnsi="Courier New" w:cs="Courier New"/>
+                <w:color w:val="FF0000"/>
+                <w:sz w:val="20"/>
+                <w:szCs w:val="20"/>
+                <w:lang w:val="en-US"/>
+              </w:rPr>
+              <w:t>"</w:t>
+            </w:r>
+            <w:r>
+              <w:rPr>
+                <w:rStyle w:val="string"/>
+                <w:rFonts w:ascii="Courier New" w:hAnsi="Courier New" w:cs="Courier New"/>
+                <w:color w:val="FF0000"/>
+                <w:sz w:val="20"/>
+                <w:szCs w:val="20"/>
+                <w:lang w:val="en-US"/>
+              </w:rPr>
+              <w:t>OtroA</w:t>
+            </w:r>
+            <w:r>
+              <w:rPr>
+                <w:rStyle w:val="string"/>
+                <w:rFonts w:ascii="Courier New" w:hAnsi="Courier New" w:cs="Courier New"/>
+                <w:color w:val="FF0000"/>
+                <w:sz w:val="20"/>
+                <w:szCs w:val="20"/>
+                <w:lang w:val="en-US"/>
+              </w:rPr>
+              <w:t>rchivo</w:t>
+            </w:r>
+            <w:r>
+              <w:rPr>
+                <w:rStyle w:val="string"/>
+                <w:rFonts w:ascii="Courier New" w:hAnsi="Courier New" w:cs="Courier New"/>
+                <w:color w:val="FF0000"/>
+                <w:sz w:val="20"/>
+                <w:szCs w:val="20"/>
+                <w:lang w:val="en-US"/>
+              </w:rPr>
+              <w:t>.xlsx"</w:t>
+            </w:r>
+            <w:r>
+              <w:rPr>
+                <w:rStyle w:val="string"/>
+                <w:rFonts w:ascii="Courier New" w:hAnsi="Courier New" w:cs="Courier New"/>
+                <w:sz w:val="20"/>
+                <w:szCs w:val="20"/>
+                <w:lang w:val="en-US"/>
+              </w:rPr>
+              <w:t>, sheet=</w:t>
+            </w:r>
+            <w:r>
+              <w:rPr>
+                <w:rStyle w:val="string"/>
+                <w:rFonts w:ascii="Courier New" w:hAnsi="Courier New" w:cs="Courier New"/>
+                <w:color w:val="FF0000"/>
+                <w:sz w:val="20"/>
+                <w:szCs w:val="20"/>
+                <w:lang w:val="en-US"/>
+              </w:rPr>
+              <w:t>”Data”</w:t>
+            </w:r>
+            <w:r>
+              <w:rPr>
+                <w:rStyle w:val="paren"/>
+                <w:rFonts w:ascii="Courier New" w:hAnsi="Courier New" w:cs="Courier New"/>
+                <w:color w:val="687687"/>
+                <w:sz w:val="20"/>
+                <w:szCs w:val="20"/>
+                <w:lang w:val="en-US"/>
+              </w:rPr>
+              <w:t>)</w:t>
+            </w:r>
+          </w:p>
+          <w:p>
+            <w:pPr>
+              <w:pStyle w:val="Prrafodelista"/>
+              <w:ind w:left="1416" w:hanging="1261"/>
+              <w:jc w:val="both"/>
+              <w:rPr>
+                <w:rStyle w:val="paren"/>
+                <w:rFonts w:ascii="Courier New" w:hAnsi="Courier New" w:cs="Courier New"/>
+                <w:sz w:val="20"/>
+                <w:szCs w:val="20"/>
+                <w:lang w:val="en-US"/>
+              </w:rPr>
+            </w:pPr>
+            <w:r>
+              <w:rPr>
+                <w:rStyle w:val="paren"/>
+                <w:rFonts w:ascii="Courier New" w:hAnsi="Courier New" w:cs="Courier New"/>
+                <w:sz w:val="20"/>
+                <w:szCs w:val="20"/>
+                <w:lang w:val="en-US"/>
+              </w:rPr>
+              <w:t>View(misDatos)</w:t>
+            </w:r>
+          </w:p>
+          <w:p>
+            <w:pPr>
+              <w:pStyle w:val="Prrafodelista"/>
+              <w:ind w:left="1416" w:hanging="1261"/>
+              <w:jc w:val="both"/>
+              <w:rPr>
+                <w:rFonts w:ascii="Courier New" w:hAnsi="Courier New" w:cs="Courier New"/>
+                <w:lang w:val="en-US"/>
+              </w:rPr>
+            </w:pPr>
+          </w:p>
+        </w:tc>
+      </w:tr>
+    </w:tbl>
+    <w:p>
+      <w:pPr>
+        <w:pStyle w:val="Prrafodelista"/>
+        <w:jc w:val="both"/>
+        <w:rPr>
+          <w:rFonts w:ascii="Arial" w:hAnsi="Arial" w:cs="Arial"/>
+          <w:lang w:val="en-US"/>
+        </w:rPr>
+      </w:pPr>
+    </w:p>
+    <w:p>
+      <w:pPr>
+        <w:pStyle w:val="Prrafodelista"/>
+        <w:jc w:val="both"/>
+        <w:rPr>
+          <w:rFonts w:ascii="Arial" w:hAnsi="Arial" w:cs="Arial"/>
+          <w:lang w:val="es-ES"/>
+        </w:rPr>
+      </w:pPr>
+      <w:r>
+        <w:rPr>
+          <w:rFonts w:ascii="Arial" w:hAnsi="Arial" w:cs="Arial"/>
+          <w:lang w:val="es-ES"/>
+        </w:rPr>
+        <w:t>Método 2.</w:t>
+      </w:r>
+      <w:r>
+        <w:rPr>
+          <w:rFonts w:ascii="Arial" w:hAnsi="Arial" w:cs="Arial"/>
+          <w:lang w:val="es-ES"/>
+        </w:rPr>
+        <w:t xml:space="preserve"> </w:t>
+      </w:r>
+      <w:r>
+        <w:rPr>
+          <w:rFonts w:ascii="Arial" w:hAnsi="Arial" w:cs="Arial"/>
+          <w:lang w:val="es-ES"/>
+        </w:rPr>
+        <w:t>Utilizando una librería denominada “</w:t>
+      </w:r>
+      <w:proofErr w:type="spellStart"/>
+      <w:r>
+        <w:rPr>
+          <w:rFonts w:ascii="Arial" w:hAnsi="Arial" w:cs="Arial"/>
+          <w:lang w:val="es-ES"/>
+        </w:rPr>
+        <w:t>xlsx</w:t>
+      </w:r>
+      <w:proofErr w:type="spellEnd"/>
+      <w:r>
+        <w:rPr>
+          <w:rFonts w:ascii="Arial" w:hAnsi="Arial" w:cs="Arial"/>
+          <w:lang w:val="es-ES"/>
+        </w:rPr>
+        <w:t>”</w:t>
+      </w:r>
+    </w:p>
+    <w:p>
+      <w:pPr>
+        <w:pStyle w:val="Prrafodelista"/>
+        <w:jc w:val="both"/>
+        <w:rPr>
+          <w:rFonts w:ascii="Arial" w:hAnsi="Arial" w:cs="Arial"/>
+          <w:lang w:val="es-ES"/>
+        </w:rPr>
+      </w:pPr>
+    </w:p>
+    <w:tbl>
+      <w:tblPr>
+        <w:tblStyle w:val="Tablaconcuadrcula"/>
+        <w:tblW w:w="0" w:type="auto"/>
+        <w:tblInd w:w="720" w:type="dxa"/>
+        <w:tblBorders>
+          <w:top w:val="none" w:sz="0" w:space="0" w:color="auto"/>
+          <w:left w:val="none" w:sz="0" w:space="0" w:color="auto"/>
+          <w:bottom w:val="none" w:sz="0" w:space="0" w:color="auto"/>
+          <w:right w:val="none" w:sz="0" w:space="0" w:color="auto"/>
+          <w:insideH w:val="none" w:sz="0" w:space="0" w:color="auto"/>
+          <w:insideV w:val="none" w:sz="0" w:space="0" w:color="auto"/>
+        </w:tblBorders>
+        <w:shd w:val="clear" w:color="auto" w:fill="D9D9D9" w:themeFill="background1" w:themeFillShade="D9"/>
+        <w:tblLook w:val="04A0" w:firstRow="1" w:lastRow="0" w:firstColumn="1" w:lastColumn="0" w:noHBand="0" w:noVBand="1"/>
+      </w:tblPr>
+      <w:tblGrid>
+        <w:gridCol w:w="8640"/>
+      </w:tblGrid>
+      <w:tr>
+        <w:tc>
+          <w:tcPr>
+            <w:tcW w:w="9350" w:type="dxa"/>
+            <w:shd w:val="clear" w:color="auto" w:fill="D9D9D9" w:themeFill="background1" w:themeFillShade="D9"/>
+          </w:tcPr>
+          <w:p>
+            <w:pPr>
+              <w:pStyle w:val="Prrafodelista"/>
+              <w:ind w:left="1416" w:hanging="1261"/>
+              <w:jc w:val="both"/>
+              <w:rPr>
+                <w:rFonts w:ascii="Courier New" w:hAnsi="Courier New" w:cs="Courier New"/>
+                <w:lang w:val="en-US"/>
+              </w:rPr>
+            </w:pPr>
+          </w:p>
+          <w:p>
+            <w:pPr>
+              <w:pStyle w:val="Prrafodelista"/>
+              <w:ind w:left="1416" w:hanging="1261"/>
+              <w:jc w:val="both"/>
+              <w:rPr>
+                <w:rFonts w:ascii="Courier New" w:hAnsi="Courier New" w:cs="Courier New"/>
+                <w:lang w:val="en-US"/>
+              </w:rPr>
+            </w:pPr>
+            <w:r>
+              <w:rPr>
+                <w:rFonts w:ascii="Courier New" w:hAnsi="Courier New" w:cs="Courier New"/>
+                <w:lang w:val="en-US"/>
+              </w:rPr>
+              <w:t>install.packages(</w:t>
+            </w:r>
+            <w:r>
+              <w:rPr>
+                <w:rFonts w:ascii="Courier New" w:hAnsi="Courier New" w:cs="Courier New"/>
+                <w:color w:val="C00000"/>
+                <w:lang w:val="en-US"/>
+              </w:rPr>
+              <w:t>"xlsx"</w:t>
+            </w:r>
+            <w:r>
+              <w:rPr>
+                <w:rFonts w:ascii="Courier New" w:hAnsi="Courier New" w:cs="Courier New"/>
+                <w:lang w:val="en-US"/>
+              </w:rPr>
+              <w:t>)</w:t>
+            </w:r>
+          </w:p>
+          <w:p>
+            <w:pPr>
+              <w:pStyle w:val="Prrafodelista"/>
+              <w:ind w:left="1416" w:hanging="1261"/>
+              <w:jc w:val="both"/>
+              <w:rPr>
+                <w:rFonts w:ascii="Courier New" w:hAnsi="Courier New" w:cs="Courier New"/>
+                <w:lang w:val="en-US"/>
+              </w:rPr>
+            </w:pPr>
+            <w:r>
+              <w:rPr>
+                <w:rFonts w:ascii="Courier New" w:hAnsi="Courier New" w:cs="Courier New"/>
+                <w:color w:val="0070C0"/>
+                <w:lang w:val="en-US"/>
+              </w:rPr>
+              <w:t>library</w:t>
+            </w:r>
+            <w:r>
+              <w:rPr>
+                <w:rFonts w:ascii="Courier New" w:hAnsi="Courier New" w:cs="Courier New"/>
+                <w:lang w:val="en-US"/>
+              </w:rPr>
+              <w:t>("xlsx")</w:t>
+            </w:r>
+          </w:p>
+          <w:p>
+            <w:pPr>
+              <w:pStyle w:val="Prrafodelista"/>
+              <w:ind w:left="1416" w:hanging="1261"/>
+              <w:jc w:val="both"/>
+              <w:rPr>
+                <w:rFonts w:ascii="Courier New" w:hAnsi="Courier New" w:cs="Courier New"/>
+                <w:lang w:val="en-US"/>
+              </w:rPr>
+            </w:pPr>
+            <w:r>
+              <w:rPr>
+                <w:rFonts w:ascii="Courier New" w:hAnsi="Courier New" w:cs="Courier New"/>
+                <w:lang w:val="en-US"/>
+              </w:rPr>
+              <w:t>Datos&lt;</w:t>
+            </w:r>
+            <w:proofErr w:type="gramStart"/>
+            <w:r>
+              <w:rPr>
+                <w:rFonts w:ascii="Courier New" w:hAnsi="Courier New" w:cs="Courier New"/>
+                <w:lang w:val="en-US"/>
+              </w:rPr>
+              <w:t>-read.xlsx</w:t>
+            </w:r>
+            <w:r>
+              <w:rPr>
+                <w:rFonts w:ascii="Courier New" w:hAnsi="Courier New" w:cs="Courier New"/>
+                <w:color w:val="C00000"/>
+                <w:lang w:val="en-US"/>
+              </w:rPr>
+              <w:t>(</w:t>
+            </w:r>
+            <w:proofErr w:type="gramEnd"/>
+            <w:r>
+              <w:rPr>
+                <w:rFonts w:ascii="Courier New" w:hAnsi="Courier New" w:cs="Courier New"/>
+                <w:color w:val="C00000"/>
+                <w:lang w:val="en-US"/>
+              </w:rPr>
+              <w:t>"IBD.xls"</w:t>
+            </w:r>
+            <w:r>
+              <w:rPr>
+                <w:rFonts w:ascii="Courier New" w:hAnsi="Courier New" w:cs="Courier New"/>
+                <w:lang w:val="en-US"/>
+              </w:rPr>
+              <w:t xml:space="preserve">, </w:t>
+            </w:r>
+            <w:r>
+              <w:rPr>
+                <w:rFonts w:ascii="Courier New" w:hAnsi="Courier New" w:cs="Courier New"/>
+                <w:color w:val="C00000"/>
+                <w:lang w:val="en-US"/>
+              </w:rPr>
+              <w:t>1</w:t>
+            </w:r>
+            <w:r>
+              <w:rPr>
+                <w:rFonts w:ascii="Courier New" w:hAnsi="Courier New" w:cs="Courier New"/>
+                <w:lang w:val="en-US"/>
+              </w:rPr>
+              <w:t>, header=</w:t>
+            </w:r>
+            <w:r>
+              <w:rPr>
+                <w:rFonts w:ascii="Courier New" w:hAnsi="Courier New" w:cs="Courier New"/>
+                <w:color w:val="C00000"/>
+                <w:lang w:val="en-US"/>
+              </w:rPr>
+              <w:t>TRUE</w:t>
+            </w:r>
+            <w:r>
+              <w:rPr>
+                <w:rFonts w:ascii="Courier New" w:hAnsi="Courier New" w:cs="Courier New"/>
+                <w:lang w:val="en-US"/>
+              </w:rPr>
+              <w:t>)</w:t>
+            </w:r>
+          </w:p>
+          <w:p>
+            <w:pPr>
+              <w:pStyle w:val="Prrafodelista"/>
+              <w:ind w:left="1416" w:hanging="1261"/>
+              <w:jc w:val="both"/>
+              <w:rPr>
+                <w:rStyle w:val="paren"/>
+                <w:rFonts w:ascii="Courier New" w:hAnsi="Courier New" w:cs="Courier New"/>
+                <w:sz w:val="20"/>
+                <w:szCs w:val="20"/>
+                <w:lang w:val="en-US"/>
+              </w:rPr>
+            </w:pPr>
+            <w:r>
+              <w:rPr>
+                <w:rStyle w:val="paren"/>
+                <w:rFonts w:ascii="Courier New" w:hAnsi="Courier New" w:cs="Courier New"/>
+                <w:sz w:val="20"/>
+                <w:szCs w:val="20"/>
+                <w:lang w:val="en-US"/>
+              </w:rPr>
+              <w:t>View(Datos)</w:t>
+            </w:r>
+          </w:p>
+          <w:p>
+            <w:pPr>
+              <w:pStyle w:val="Prrafodelista"/>
+              <w:ind w:left="1416" w:hanging="1261"/>
+              <w:jc w:val="both"/>
+              <w:rPr>
+                <w:rFonts w:ascii="Courier New" w:hAnsi="Courier New" w:cs="Courier New"/>
+                <w:lang w:val="en-US"/>
+              </w:rPr>
+            </w:pPr>
+          </w:p>
+        </w:tc>
+      </w:tr>
+    </w:tbl>
+    <w:p>
+      <w:pPr>
+        <w:pStyle w:val="Prrafodelista"/>
+        <w:jc w:val="both"/>
+        <w:rPr>
+          <w:rFonts w:ascii="Arial" w:hAnsi="Arial" w:cs="Arial"/>
+          <w:lang w:val="en-US"/>
+        </w:rPr>
+      </w:pPr>
+    </w:p>
+    <w:p>
+      <w:pPr>
+        <w:pStyle w:val="Prrafodelista"/>
+        <w:jc w:val="both"/>
+        <w:rPr>
+          <w:rFonts w:ascii="Arial" w:hAnsi="Arial" w:cs="Arial"/>
+          <w:lang w:val="es-ES"/>
+        </w:rPr>
+      </w:pPr>
+      <w:r>
+        <w:rPr>
+          <w:rFonts w:ascii="Arial" w:hAnsi="Arial" w:cs="Arial"/>
+          <w:lang w:val="es-ES"/>
+        </w:rPr>
+        <w:t xml:space="preserve">Método </w:t>
+      </w:r>
+      <w:r>
+        <w:rPr>
+          <w:rFonts w:ascii="Arial" w:hAnsi="Arial" w:cs="Arial"/>
+          <w:lang w:val="es-ES"/>
+        </w:rPr>
+        <w:t>3</w:t>
+      </w:r>
+      <w:r>
+        <w:rPr>
+          <w:rFonts w:ascii="Arial" w:hAnsi="Arial" w:cs="Arial"/>
+          <w:lang w:val="es-ES"/>
+        </w:rPr>
+        <w:t>.</w:t>
+      </w:r>
+      <w:r>
+        <w:rPr>
+          <w:rFonts w:ascii="Arial" w:hAnsi="Arial" w:cs="Arial"/>
+          <w:lang w:val="es-ES"/>
+        </w:rPr>
+        <w:t xml:space="preserve"> Utilizando la interfaz de R</w:t>
+      </w:r>
+    </w:p>
+    <w:p>
+      <w:pPr>
+        <w:pStyle w:val="Prrafodelista"/>
+        <w:jc w:val="center"/>
+        <w:rPr>
+          <w:rFonts w:ascii="Arial" w:hAnsi="Arial" w:cs="Arial"/>
+          <w:lang w:val="es-ES"/>
+        </w:rPr>
+      </w:pPr>
+      <w:r>
+        <w:rPr>
+          <w:rFonts w:ascii="Arial" w:hAnsi="Arial" w:cs="Arial"/>
+          <w:noProof/>
+          <w:lang w:eastAsia="es-BO"/>
+        </w:rPr>
+        <w:drawing>
+          <wp:inline distT="0" distB="0" distL="0" distR="0" wp14:anchorId="34FB2823">
+            <wp:extent cx="3031172" cy="1832581"/>
+            <wp:effectExtent l="0" t="0" r="0" b="0"/>
+            <wp:docPr id="8" name="Imagen 8"/>
+            <wp:cNvGraphicFramePr>
+              <a:graphicFrameLocks xmlns:a="http://schemas.openxmlformats.org/drawingml/2006/main" noChangeAspect="1"/>
+            </wp:cNvGraphicFramePr>
+            <a:graphic xmlns:a="http://schemas.openxmlformats.org/drawingml/2006/main">
+              <a:graphicData uri="http://schemas.openxmlformats.org/drawingml/2006/picture">
+                <pic:pic xmlns:pic="http://schemas.openxmlformats.org/drawingml/2006/picture">
+                  <pic:nvPicPr>
+                    <pic:cNvPr id="0" name="Picture 2"/>
+                    <pic:cNvPicPr>
+                      <a:picLocks noChangeAspect="1" noChangeArrowheads="1"/>
+                    </pic:cNvPicPr>
+                  </pic:nvPicPr>
+                  <pic:blipFill>
+                    <a:blip r:embed="rId7" cstate="print">
+                      <a:extLst>
+                        <a:ext uri="{28A0092B-C50C-407E-A947-70E740481C1C}">
+                          <a14:useLocalDpi xmlns:a14="http://schemas.microsoft.com/office/drawing/2010/main" val="0"/>
+                        </a:ext>
+                      </a:extLst>
+                    </a:blip>
+                    <a:srcRect/>
+                    <a:stretch>
+                      <a:fillRect/>
+                    </a:stretch>
+                  </pic:blipFill>
+                  <pic:spPr bwMode="auto">
+                    <a:xfrm>
+                      <a:off x="0" y="0"/>
+                      <a:ext cx="3057554" cy="1848531"/>
+                    </a:xfrm>
+                    <a:prstGeom prst="rect">
+                      <a:avLst/>
+                    </a:prstGeom>
+                    <a:noFill/>
+                  </pic:spPr>
+                </pic:pic>
+              </a:graphicData>
+            </a:graphic>
+          </wp:inline>
+        </w:drawing>
+      </w:r>
+    </w:p>
+    <w:p>
+      <w:pPr>
+        <w:pStyle w:val="Prrafodelista"/>
+        <w:jc w:val="center"/>
+        <w:rPr>
+          <w:rFonts w:ascii="Arial" w:hAnsi="Arial" w:cs="Arial"/>
+          <w:lang w:val="es-ES"/>
+        </w:rPr>
+      </w:pPr>
+      <w:r>
+        <w:rPr>
+          <w:rFonts w:ascii="Arial" w:hAnsi="Arial" w:cs="Arial"/>
+          <w:noProof/>
+          <w:lang w:eastAsia="es-BO"/>
+        </w:rPr>
+        <w:lastRenderedPageBreak/>
+        <w:drawing>
+          <wp:inline distT="0" distB="0" distL="0" distR="0" wp14:anchorId="609F2885">
+            <wp:extent cx="3036818" cy="1871781"/>
+            <wp:effectExtent l="0" t="0" r="0" b="0"/>
+            <wp:docPr id="9" name="Imagen 9"/>
+            <wp:cNvGraphicFramePr>
+              <a:graphicFrameLocks xmlns:a="http://schemas.openxmlformats.org/drawingml/2006/main" noChangeAspect="1"/>
+            </wp:cNvGraphicFramePr>
+            <a:graphic xmlns:a="http://schemas.openxmlformats.org/drawingml/2006/main">
+              <a:graphicData uri="http://schemas.openxmlformats.org/drawingml/2006/picture">
+                <pic:pic xmlns:pic="http://schemas.openxmlformats.org/drawingml/2006/picture">
+                  <pic:nvPicPr>
+                    <pic:cNvPr id="0" name="Picture 3"/>
+                    <pic:cNvPicPr>
+                      <a:picLocks noChangeAspect="1" noChangeArrowheads="1"/>
+                    </pic:cNvPicPr>
+                  </pic:nvPicPr>
+                  <pic:blipFill>
+                    <a:blip r:embed="rId8" cstate="print">
+                      <a:extLst>
+                        <a:ext uri="{28A0092B-C50C-407E-A947-70E740481C1C}">
+                          <a14:useLocalDpi xmlns:a14="http://schemas.microsoft.com/office/drawing/2010/main" val="0"/>
+                        </a:ext>
+                      </a:extLst>
+                    </a:blip>
+                    <a:srcRect/>
+                    <a:stretch>
+                      <a:fillRect/>
+                    </a:stretch>
+                  </pic:blipFill>
+                  <pic:spPr bwMode="auto">
+                    <a:xfrm>
+                      <a:off x="0" y="0"/>
+                      <a:ext cx="3055610" cy="1883364"/>
+                    </a:xfrm>
+                    <a:prstGeom prst="rect">
+                      <a:avLst/>
+                    </a:prstGeom>
+                    <a:noFill/>
+                  </pic:spPr>
+                </pic:pic>
+              </a:graphicData>
+            </a:graphic>
+          </wp:inline>
+        </w:drawing>
+      </w:r>
+    </w:p>
+    <w:p>
+      <w:pPr>
+        <w:pStyle w:val="Prrafodelista"/>
+        <w:jc w:val="both"/>
+        <w:rPr>
+          <w:rFonts w:ascii="Arial" w:hAnsi="Arial" w:cs="Arial"/>
+          <w:lang w:val="es-ES"/>
+        </w:rPr>
+      </w:pPr>
+    </w:p>
+    <w:p>
+      <w:pPr>
+        <w:pStyle w:val="Prrafodelista"/>
+        <w:numPr>
+          <w:ilvl w:val="0"/>
+          <w:numId w:val="2"/>
+        </w:numPr>
+        <w:jc w:val="both"/>
+        <w:rPr>
+          <w:rFonts w:ascii="Arial" w:hAnsi="Arial" w:cs="Arial"/>
+          <w:lang w:val="es-ES"/>
+        </w:rPr>
+      </w:pPr>
+      <w:r>
+        <w:rPr>
+          <w:rFonts w:ascii="Arial" w:hAnsi="Arial" w:cs="Arial"/>
+          <w:lang w:val="es-ES"/>
+        </w:rPr>
+        <w:t>Para importar datos con extensión .</w:t>
+      </w:r>
+      <w:proofErr w:type="spellStart"/>
+      <w:r>
+        <w:rPr>
+          <w:rFonts w:ascii="Arial" w:hAnsi="Arial" w:cs="Arial"/>
+          <w:lang w:val="es-ES"/>
+        </w:rPr>
+        <w:t>csv</w:t>
+      </w:r>
+      <w:proofErr w:type="spellEnd"/>
+      <w:r>
+        <w:rPr>
+          <w:rFonts w:ascii="Arial" w:hAnsi="Arial" w:cs="Arial"/>
+          <w:lang w:val="es-ES"/>
+        </w:rPr>
+        <w:t xml:space="preserve"> (</w:t>
+      </w:r>
+      <w:proofErr w:type="spellStart"/>
+      <w:r>
+        <w:rPr>
+          <w:rFonts w:ascii="Arial" w:hAnsi="Arial" w:cs="Arial"/>
+          <w:lang w:val="es-ES"/>
+        </w:rPr>
+        <w:t>Comma</w:t>
+      </w:r>
+      <w:proofErr w:type="spellEnd"/>
+      <w:r>
+        <w:rPr>
+          <w:rFonts w:ascii="Arial" w:hAnsi="Arial" w:cs="Arial"/>
+          <w:lang w:val="es-ES"/>
+        </w:rPr>
+        <w:t xml:space="preserve"> </w:t>
+      </w:r>
+      <w:proofErr w:type="spellStart"/>
+      <w:r>
+        <w:rPr>
+          <w:rFonts w:ascii="Arial" w:hAnsi="Arial" w:cs="Arial"/>
+          <w:lang w:val="es-ES"/>
+        </w:rPr>
+        <w:t>Separated</w:t>
+      </w:r>
+      <w:proofErr w:type="spellEnd"/>
+      <w:r>
+        <w:rPr>
+          <w:rFonts w:ascii="Arial" w:hAnsi="Arial" w:cs="Arial"/>
+          <w:lang w:val="es-ES"/>
+        </w:rPr>
+        <w:t xml:space="preserve"> </w:t>
+      </w:r>
+      <w:proofErr w:type="spellStart"/>
+      <w:r>
+        <w:rPr>
+          <w:rFonts w:ascii="Arial" w:hAnsi="Arial" w:cs="Arial"/>
+          <w:lang w:val="es-ES"/>
+        </w:rPr>
+        <w:t>Values</w:t>
+      </w:r>
+      <w:proofErr w:type="spellEnd"/>
+      <w:r>
+        <w:rPr>
+          <w:rFonts w:ascii="Arial" w:hAnsi="Arial" w:cs="Arial"/>
+          <w:lang w:val="es-ES"/>
+        </w:rPr>
+        <w:t>)</w:t>
+      </w:r>
+    </w:p>
+    <w:p>
+      <w:pPr>
+        <w:pStyle w:val="Prrafodelista"/>
+        <w:jc w:val="both"/>
+        <w:rPr>
+          <w:rFonts w:ascii="Arial" w:hAnsi="Arial" w:cs="Arial"/>
+          <w:lang w:val="es-ES"/>
+        </w:rPr>
+      </w:pPr>
+    </w:p>
+    <w:p>
+      <w:pPr>
+        <w:pStyle w:val="Prrafodelista"/>
+        <w:jc w:val="both"/>
+        <w:rPr>
+          <w:rFonts w:ascii="Arial" w:hAnsi="Arial" w:cs="Arial"/>
+          <w:lang w:val="es-ES"/>
+        </w:rPr>
+      </w:pPr>
+      <w:r>
+        <w:rPr>
+          <w:rFonts w:ascii="Arial" w:hAnsi="Arial" w:cs="Arial"/>
+          <w:lang w:val="es-ES"/>
+        </w:rPr>
+        <w:t>Método 1.</w:t>
+      </w:r>
+      <w:r>
+        <w:rPr>
+          <w:rFonts w:ascii="Arial" w:hAnsi="Arial" w:cs="Arial"/>
+          <w:lang w:val="es-ES"/>
+        </w:rPr>
+        <w:t xml:space="preserve"> Utilizando la librería “</w:t>
+      </w:r>
+      <w:proofErr w:type="spellStart"/>
+      <w:r>
+        <w:rPr>
+          <w:rFonts w:ascii="Arial" w:hAnsi="Arial" w:cs="Arial"/>
+          <w:lang w:val="es-ES"/>
+        </w:rPr>
+        <w:t>readr</w:t>
+      </w:r>
+      <w:proofErr w:type="spellEnd"/>
+      <w:r>
+        <w:rPr>
+          <w:rFonts w:ascii="Arial" w:hAnsi="Arial" w:cs="Arial"/>
+          <w:lang w:val="es-ES"/>
+        </w:rPr>
+        <w:t>”</w:t>
+      </w:r>
+    </w:p>
+    <w:p>
+      <w:pPr>
+        <w:pStyle w:val="Prrafodelista"/>
+        <w:jc w:val="both"/>
+        <w:rPr>
+          <w:rFonts w:ascii="Arial" w:hAnsi="Arial" w:cs="Arial"/>
+          <w:lang w:val="es-ES"/>
+        </w:rPr>
+      </w:pPr>
+    </w:p>
+    <w:tbl>
+      <w:tblPr>
+        <w:tblStyle w:val="Tablaconcuadrcula"/>
+        <w:tblW w:w="0" w:type="auto"/>
+        <w:tblInd w:w="720" w:type="dxa"/>
+        <w:tblBorders>
+          <w:top w:val="none" w:sz="0" w:space="0" w:color="auto"/>
+          <w:left w:val="none" w:sz="0" w:space="0" w:color="auto"/>
+          <w:bottom w:val="none" w:sz="0" w:space="0" w:color="auto"/>
+          <w:right w:val="none" w:sz="0" w:space="0" w:color="auto"/>
+          <w:insideH w:val="none" w:sz="0" w:space="0" w:color="auto"/>
+          <w:insideV w:val="none" w:sz="0" w:space="0" w:color="auto"/>
+        </w:tblBorders>
+        <w:shd w:val="clear" w:color="auto" w:fill="D9D9D9" w:themeFill="background1" w:themeFillShade="D9"/>
+        <w:tblLook w:val="04A0" w:firstRow="1" w:lastRow="0" w:firstColumn="1" w:lastColumn="0" w:noHBand="0" w:noVBand="1"/>
+      </w:tblPr>
+      <w:tblGrid>
+        <w:gridCol w:w="8640"/>
+      </w:tblGrid>
+      <w:tr>
+        <w:tc>
+          <w:tcPr>
+            <w:tcW w:w="9350" w:type="dxa"/>
+            <w:shd w:val="clear" w:color="auto" w:fill="D9D9D9" w:themeFill="background1" w:themeFillShade="D9"/>
+          </w:tcPr>
+          <w:p>
+            <w:pPr>
+              <w:pStyle w:val="Prrafodelista"/>
+              <w:ind w:left="1416" w:hanging="1261"/>
+              <w:jc w:val="both"/>
+              <w:rPr>
+                <w:rFonts w:ascii="Courier New" w:hAnsi="Courier New" w:cs="Courier New"/>
+                <w:lang w:val="en-US"/>
+              </w:rPr>
+            </w:pPr>
+          </w:p>
+          <w:p>
+            <w:pPr>
+              <w:pStyle w:val="Prrafodelista"/>
+              <w:ind w:left="1416" w:hanging="1261"/>
+              <w:jc w:val="both"/>
+              <w:rPr>
+                <w:rFonts w:ascii="Courier New" w:hAnsi="Courier New" w:cs="Courier New"/>
+                <w:lang w:val="en-US"/>
+              </w:rPr>
+            </w:pPr>
+            <w:r>
+              <w:rPr>
+                <w:rFonts w:ascii="Courier New" w:hAnsi="Courier New" w:cs="Courier New"/>
+                <w:color w:val="0070C0"/>
+                <w:lang w:val="en-US"/>
+              </w:rPr>
+              <w:t>library</w:t>
+            </w:r>
+            <w:r>
+              <w:rPr>
+                <w:rFonts w:ascii="Courier New" w:hAnsi="Courier New" w:cs="Courier New"/>
+                <w:lang w:val="en-US"/>
+              </w:rPr>
+              <w:t>(</w:t>
+            </w:r>
+            <w:r>
+              <w:rPr>
+                <w:rFonts w:ascii="Courier New" w:hAnsi="Courier New" w:cs="Courier New"/>
+                <w:lang w:val="en-US"/>
+              </w:rPr>
+              <w:t>readr</w:t>
+            </w:r>
+            <w:r>
+              <w:rPr>
+                <w:rFonts w:ascii="Courier New" w:hAnsi="Courier New" w:cs="Courier New"/>
+                <w:lang w:val="en-US"/>
+              </w:rPr>
+              <w:t>)</w:t>
+            </w:r>
+          </w:p>
+          <w:p>
+            <w:pPr>
+              <w:pStyle w:val="Prrafodelista"/>
+              <w:ind w:left="1416" w:hanging="1261"/>
+              <w:jc w:val="both"/>
+              <w:rPr>
+                <w:rFonts w:ascii="Courier New" w:hAnsi="Courier New" w:cs="Courier New"/>
+                <w:lang w:val="en-US"/>
+              </w:rPr>
+            </w:pPr>
+            <w:r>
+              <w:rPr>
+                <w:rFonts w:ascii="Courier New" w:hAnsi="Courier New" w:cs="Courier New"/>
+                <w:lang w:val="en-US"/>
+              </w:rPr>
+              <w:t>presidentes</w:t>
+            </w:r>
+            <w:r>
+              <w:rPr>
+                <w:rFonts w:ascii="Courier New" w:hAnsi="Courier New" w:cs="Courier New"/>
+                <w:lang w:val="en-US"/>
+              </w:rPr>
+              <w:t>&lt;-read.</w:t>
+            </w:r>
+            <w:r>
+              <w:rPr>
+                <w:rFonts w:ascii="Courier New" w:hAnsi="Courier New" w:cs="Courier New"/>
+                <w:lang w:val="en-US"/>
+              </w:rPr>
+              <w:t>csv</w:t>
+            </w:r>
+            <w:r>
+              <w:rPr>
+                <w:rFonts w:ascii="Courier New" w:hAnsi="Courier New" w:cs="Courier New"/>
+                <w:color w:val="C00000"/>
+                <w:lang w:val="en-US"/>
+              </w:rPr>
+              <w:t>("</w:t>
+            </w:r>
+            <w:r>
+              <w:rPr>
+                <w:rFonts w:ascii="Courier New" w:hAnsi="Courier New" w:cs="Courier New"/>
+                <w:color w:val="C00000"/>
+                <w:lang w:val="en-US"/>
+              </w:rPr>
+              <w:t>presidents</w:t>
+            </w:r>
+            <w:r>
+              <w:rPr>
+                <w:rFonts w:ascii="Courier New" w:hAnsi="Courier New" w:cs="Courier New"/>
+                <w:color w:val="C00000"/>
+                <w:lang w:val="en-US"/>
+              </w:rPr>
+              <w:t>.</w:t>
+            </w:r>
+            <w:r>
+              <w:rPr>
+                <w:rFonts w:ascii="Courier New" w:hAnsi="Courier New" w:cs="Courier New"/>
+                <w:color w:val="C00000"/>
+                <w:lang w:val="en-US"/>
+              </w:rPr>
+              <w:t>csv</w:t>
+            </w:r>
+            <w:r>
+              <w:rPr>
+                <w:rFonts w:ascii="Courier New" w:hAnsi="Courier New" w:cs="Courier New"/>
+                <w:color w:val="C00000"/>
+                <w:lang w:val="en-US"/>
+              </w:rPr>
+              <w:t>"</w:t>
+            </w:r>
+            <w:r>
+              <w:rPr>
+                <w:rFonts w:ascii="Courier New" w:hAnsi="Courier New" w:cs="Courier New"/>
+                <w:lang w:val="en-US"/>
+              </w:rPr>
+              <w:t>)</w:t>
+            </w:r>
+          </w:p>
+          <w:p>
+            <w:pPr>
+              <w:pStyle w:val="Prrafodelista"/>
+              <w:ind w:left="1416" w:hanging="1261"/>
+              <w:jc w:val="both"/>
+              <w:rPr>
+                <w:rStyle w:val="paren"/>
+                <w:rFonts w:ascii="Courier New" w:hAnsi="Courier New" w:cs="Courier New"/>
+                <w:sz w:val="20"/>
+                <w:szCs w:val="20"/>
+                <w:lang w:val="en-US"/>
+              </w:rPr>
+            </w:pPr>
+            <w:r>
+              <w:rPr>
+                <w:rStyle w:val="paren"/>
+                <w:rFonts w:ascii="Courier New" w:hAnsi="Courier New" w:cs="Courier New"/>
+                <w:sz w:val="20"/>
+                <w:szCs w:val="20"/>
+                <w:lang w:val="en-US"/>
+              </w:rPr>
+              <w:t>View(</w:t>
+            </w:r>
+            <w:r>
+              <w:rPr>
+                <w:rFonts w:ascii="Courier New" w:hAnsi="Courier New" w:cs="Courier New"/>
+                <w:lang w:val="en-US"/>
+              </w:rPr>
+              <w:t>presidentes</w:t>
+            </w:r>
+            <w:r>
+              <w:rPr>
+                <w:rStyle w:val="paren"/>
+                <w:rFonts w:ascii="Courier New" w:hAnsi="Courier New" w:cs="Courier New"/>
+                <w:sz w:val="20"/>
+                <w:szCs w:val="20"/>
+                <w:lang w:val="en-US"/>
+              </w:rPr>
+              <w:t>)</w:t>
+            </w:r>
+          </w:p>
+          <w:p>
+            <w:pPr>
+              <w:pStyle w:val="Prrafodelista"/>
+              <w:ind w:left="1416" w:hanging="1261"/>
+              <w:jc w:val="both"/>
+              <w:rPr>
+                <w:rFonts w:ascii="Courier New" w:hAnsi="Courier New" w:cs="Courier New"/>
+                <w:lang w:val="en-US"/>
+              </w:rPr>
+            </w:pPr>
+          </w:p>
+        </w:tc>
+      </w:tr>
+    </w:tbl>
+    <w:p>
+      <w:pPr>
+        <w:pStyle w:val="Prrafodelista"/>
+        <w:jc w:val="both"/>
+        <w:rPr>
+          <w:rFonts w:ascii="Arial" w:hAnsi="Arial" w:cs="Arial"/>
+          <w:lang w:val="en-US"/>
+        </w:rPr>
+      </w:pPr>
+    </w:p>
+    <w:p>
+      <w:pPr>
+        <w:pStyle w:val="Prrafodelista"/>
+        <w:jc w:val="both"/>
+        <w:rPr>
+          <w:rFonts w:ascii="Arial" w:hAnsi="Arial" w:cs="Arial"/>
+          <w:lang w:val="es-ES"/>
+        </w:rPr>
+      </w:pPr>
+    </w:p>
+    <w:p>
+      <w:pPr>
+        <w:pStyle w:val="Prrafodelista"/>
+        <w:numPr>
+          <w:ilvl w:val="0"/>
+          <w:numId w:val="2"/>
+        </w:numPr>
+        <w:jc w:val="both"/>
+        <w:rPr>
+          <w:rFonts w:ascii="Arial" w:hAnsi="Arial" w:cs="Arial"/>
+          <w:lang w:val="es-ES"/>
+        </w:rPr>
+      </w:pPr>
+      <w:r>
+        <w:rPr>
+          <w:rFonts w:ascii="Arial" w:hAnsi="Arial" w:cs="Arial"/>
+          <w:lang w:val="es-ES"/>
+        </w:rPr>
+        <w:t>Para importar datos con extensión .</w:t>
+      </w:r>
+      <w:proofErr w:type="spellStart"/>
+      <w:r>
+        <w:rPr>
+          <w:rFonts w:ascii="Arial" w:hAnsi="Arial" w:cs="Arial"/>
+          <w:lang w:val="es-ES"/>
+        </w:rPr>
+        <w:t>txt</w:t>
+      </w:r>
+      <w:proofErr w:type="spellEnd"/>
+      <w:r>
+        <w:rPr>
+          <w:rFonts w:ascii="Arial" w:hAnsi="Arial" w:cs="Arial"/>
+          <w:lang w:val="es-ES"/>
+        </w:rPr>
+        <w:t xml:space="preserve"> (</w:t>
+      </w:r>
+      <w:r>
+        <w:rPr>
+          <w:rFonts w:ascii="Arial" w:hAnsi="Arial" w:cs="Arial"/>
+          <w:lang w:val="es-ES"/>
+        </w:rPr>
+        <w:t>Archivo de texto</w:t>
+      </w:r>
+      <w:r>
+        <w:rPr>
+          <w:rFonts w:ascii="Arial" w:hAnsi="Arial" w:cs="Arial"/>
+          <w:lang w:val="es-ES"/>
+        </w:rPr>
+        <w:t>)</w:t>
+      </w:r>
+    </w:p>
+    <w:p>
+      <w:pPr>
+        <w:pStyle w:val="Prrafodelista"/>
+        <w:jc w:val="both"/>
+        <w:rPr>
+          <w:rFonts w:ascii="Arial" w:hAnsi="Arial" w:cs="Arial"/>
+          <w:lang w:val="es-ES"/>
+        </w:rPr>
+      </w:pPr>
+    </w:p>
+    <w:p>
+      <w:pPr>
+        <w:pStyle w:val="Prrafodelista"/>
+        <w:jc w:val="both"/>
+        <w:rPr>
+          <w:rFonts w:ascii="Arial" w:hAnsi="Arial" w:cs="Arial"/>
+          <w:lang w:val="es-ES"/>
+        </w:rPr>
+      </w:pPr>
+      <w:r>
+        <w:rPr>
+          <w:rFonts w:ascii="Arial" w:hAnsi="Arial" w:cs="Arial"/>
+          <w:lang w:val="es-ES"/>
+        </w:rPr>
+        <w:t>Método 1.</w:t>
+      </w:r>
+      <w:r>
+        <w:rPr>
+          <w:rFonts w:ascii="Arial" w:hAnsi="Arial" w:cs="Arial"/>
+          <w:lang w:val="es-ES"/>
+        </w:rPr>
+        <w:t xml:space="preserve"> </w:t>
+      </w:r>
+      <w:r>
+        <w:rPr>
+          <w:rFonts w:ascii="Arial" w:hAnsi="Arial" w:cs="Arial"/>
+          <w:lang w:val="es-ES"/>
+        </w:rPr>
+        <w:t>Utilizando la librería “</w:t>
+      </w:r>
+      <w:proofErr w:type="spellStart"/>
+      <w:r>
+        <w:rPr>
+          <w:rFonts w:ascii="Arial" w:hAnsi="Arial" w:cs="Arial"/>
+          <w:lang w:val="es-ES"/>
+        </w:rPr>
+        <w:t>readr</w:t>
+      </w:r>
+      <w:proofErr w:type="spellEnd"/>
+      <w:r>
+        <w:rPr>
+          <w:rFonts w:ascii="Arial" w:hAnsi="Arial" w:cs="Arial"/>
+          <w:lang w:val="es-ES"/>
+        </w:rPr>
+        <w:t xml:space="preserve"> y diferentes parámetros</w:t>
+      </w:r>
+    </w:p>
+    <w:p>
+      <w:pPr>
+        <w:pStyle w:val="Prrafodelista"/>
+        <w:jc w:val="both"/>
+        <w:rPr>
+          <w:rFonts w:ascii="Arial" w:hAnsi="Arial" w:cs="Arial"/>
+          <w:lang w:val="es-ES"/>
+        </w:rPr>
+      </w:pPr>
+    </w:p>
+    <w:tbl>
+      <w:tblPr>
+        <w:tblStyle w:val="Tablaconcuadrcula"/>
+        <w:tblW w:w="0" w:type="auto"/>
+        <w:tblInd w:w="720" w:type="dxa"/>
+        <w:tblBorders>
+          <w:top w:val="none" w:sz="0" w:space="0" w:color="auto"/>
+          <w:left w:val="none" w:sz="0" w:space="0" w:color="auto"/>
+          <w:bottom w:val="none" w:sz="0" w:space="0" w:color="auto"/>
+          <w:right w:val="none" w:sz="0" w:space="0" w:color="auto"/>
+          <w:insideH w:val="none" w:sz="0" w:space="0" w:color="auto"/>
+          <w:insideV w:val="none" w:sz="0" w:space="0" w:color="auto"/>
+        </w:tblBorders>
+        <w:shd w:val="clear" w:color="auto" w:fill="D9D9D9" w:themeFill="background1" w:themeFillShade="D9"/>
+        <w:tblLook w:val="04A0" w:firstRow="1" w:lastRow="0" w:firstColumn="1" w:lastColumn="0" w:noHBand="0" w:noVBand="1"/>
+      </w:tblPr>
+      <w:tblGrid>
+        <w:gridCol w:w="8586"/>
+      </w:tblGrid>
+      <w:tr>
+        <w:trPr>
+          <w:trHeight w:val="868"/>
+        </w:trPr>
+        <w:tc>
+          <w:tcPr>
+            <w:tcW w:w="8586" w:type="dxa"/>
+            <w:shd w:val="clear" w:color="auto" w:fill="D9D9D9" w:themeFill="background1" w:themeFillShade="D9"/>
+          </w:tcPr>
+          <w:p>
+            <w:pPr>
+              <w:pStyle w:val="Prrafodelista"/>
+              <w:ind w:left="1416" w:hanging="1261"/>
+              <w:jc w:val="both"/>
+              <w:rPr>
+                <w:rFonts w:ascii="Courier New" w:hAnsi="Courier New" w:cs="Courier New"/>
+              </w:rPr>
+            </w:pPr>
+          </w:p>
+          <w:p>
+            <w:pPr>
+              <w:pStyle w:val="Prrafodelista"/>
+              <w:ind w:left="1416" w:hanging="1261"/>
+              <w:jc w:val="both"/>
+              <w:rPr>
+                <w:rFonts w:ascii="Courier New" w:hAnsi="Courier New" w:cs="Courier New"/>
+                <w:lang w:val="en-US"/>
+              </w:rPr>
+            </w:pPr>
+            <w:r>
+              <w:rPr>
+                <w:rFonts w:ascii="Courier New" w:hAnsi="Courier New" w:cs="Courier New"/>
+                <w:color w:val="0070C0"/>
+                <w:lang w:val="en-US"/>
+              </w:rPr>
+              <w:t>library</w:t>
+            </w:r>
+            <w:r>
+              <w:rPr>
+                <w:rFonts w:ascii="Courier New" w:hAnsi="Courier New" w:cs="Courier New"/>
+                <w:lang w:val="en-US"/>
+              </w:rPr>
+              <w:t>(</w:t>
+            </w:r>
+            <w:r>
+              <w:rPr>
+                <w:rFonts w:ascii="Courier New" w:hAnsi="Courier New" w:cs="Courier New"/>
+                <w:lang w:val="en-US"/>
+              </w:rPr>
+              <w:t>readr</w:t>
+            </w:r>
+            <w:r>
+              <w:rPr>
+                <w:rFonts w:ascii="Courier New" w:hAnsi="Courier New" w:cs="Courier New"/>
+                <w:lang w:val="en-US"/>
+              </w:rPr>
+              <w:t>)</w:t>
+            </w:r>
+          </w:p>
+          <w:p>
+            <w:pPr>
+              <w:pStyle w:val="Prrafodelista"/>
+              <w:ind w:left="1416" w:hanging="1261"/>
+              <w:jc w:val="both"/>
+              <w:rPr>
+                <w:rFonts w:ascii="Courier New" w:hAnsi="Courier New" w:cs="Courier New"/>
+                <w:color w:val="C00000"/>
+                <w:lang w:val="en-US"/>
+              </w:rPr>
+            </w:pPr>
+            <w:proofErr w:type="spellStart"/>
+            <w:r>
+              <w:rPr>
+                <w:rFonts w:ascii="Courier New" w:hAnsi="Courier New" w:cs="Courier New"/>
+                <w:lang w:val="en-US"/>
+              </w:rPr>
+              <w:t>consumo</w:t>
+            </w:r>
+            <w:proofErr w:type="spellEnd"/>
+            <w:r>
+              <w:rPr>
+                <w:rFonts w:ascii="Courier New" w:hAnsi="Courier New" w:cs="Courier New"/>
+                <w:lang w:val="en-US"/>
+              </w:rPr>
+              <w:t>&lt;-</w:t>
+            </w:r>
+            <w:proofErr w:type="spellStart"/>
+            <w:proofErr w:type="gramStart"/>
+            <w:r>
+              <w:rPr>
+                <w:rFonts w:ascii="Courier New" w:hAnsi="Courier New" w:cs="Courier New"/>
+                <w:lang w:val="en-US"/>
+              </w:rPr>
+              <w:t>read.</w:t>
+            </w:r>
+            <w:r>
+              <w:rPr>
+                <w:rFonts w:ascii="Courier New" w:hAnsi="Courier New" w:cs="Courier New"/>
+                <w:lang w:val="en-US"/>
+              </w:rPr>
+              <w:t>table</w:t>
+            </w:r>
+            <w:proofErr w:type="spellEnd"/>
+            <w:proofErr w:type="gramEnd"/>
+            <w:r>
+              <w:rPr>
+                <w:rFonts w:ascii="Courier New" w:hAnsi="Courier New" w:cs="Courier New"/>
+                <w:color w:val="C00000"/>
+                <w:lang w:val="en-US"/>
+              </w:rPr>
+              <w:t xml:space="preserve">("consumo.txt", </w:t>
+            </w:r>
+            <w:r>
+              <w:rPr>
+                <w:rFonts w:ascii="Courier New" w:hAnsi="Courier New" w:cs="Courier New"/>
+                <w:lang w:val="en-US"/>
+              </w:rPr>
+              <w:t>header =</w:t>
+            </w:r>
+            <w:r>
+              <w:rPr>
+                <w:rFonts w:ascii="Courier New" w:hAnsi="Courier New" w:cs="Courier New"/>
+                <w:color w:val="C00000"/>
+                <w:lang w:val="en-US"/>
+              </w:rPr>
+              <w:t xml:space="preserve"> TRUE, </w:t>
+            </w:r>
+            <w:proofErr w:type="spellStart"/>
+            <w:r>
+              <w:rPr>
+                <w:rFonts w:ascii="Courier New" w:hAnsi="Courier New" w:cs="Courier New"/>
+                <w:lang w:val="en-US"/>
+              </w:rPr>
+              <w:t>sep</w:t>
+            </w:r>
+            <w:proofErr w:type="spellEnd"/>
+            <w:r>
+              <w:rPr>
+                <w:rFonts w:ascii="Courier New" w:hAnsi="Courier New" w:cs="Courier New"/>
+                <w:lang w:val="en-US"/>
+              </w:rPr>
+              <w:t xml:space="preserve"> =</w:t>
+            </w:r>
+            <w:r>
+              <w:rPr>
+                <w:rFonts w:ascii="Courier New" w:hAnsi="Courier New" w:cs="Courier New"/>
+                <w:color w:val="C00000"/>
+                <w:lang w:val="en-US"/>
+              </w:rPr>
+              <w:t xml:space="preserve"> "", </w:t>
+            </w:r>
+          </w:p>
+          <w:p>
+            <w:pPr>
+              <w:pStyle w:val="Prrafodelista"/>
+              <w:ind w:left="1416" w:hanging="1261"/>
+              <w:jc w:val="both"/>
+              <w:rPr>
+                <w:rFonts w:ascii="Courier New" w:hAnsi="Courier New" w:cs="Courier New"/>
+                <w:lang w:val="en-US"/>
+              </w:rPr>
+            </w:pPr>
+            <w:r>
+              <w:rPr>
+                <w:rFonts w:ascii="Courier New" w:hAnsi="Courier New" w:cs="Courier New"/>
+                <w:lang w:val="en-US"/>
+              </w:rPr>
+              <w:t xml:space="preserve">                    </w:t>
+            </w:r>
+            <w:proofErr w:type="spellStart"/>
+            <w:r>
+              <w:rPr>
+                <w:rFonts w:ascii="Courier New" w:hAnsi="Courier New" w:cs="Courier New"/>
+                <w:lang w:val="en-US"/>
+              </w:rPr>
+              <w:t>dec</w:t>
+            </w:r>
+            <w:proofErr w:type="spellEnd"/>
+            <w:r>
+              <w:rPr>
+                <w:rFonts w:ascii="Courier New" w:hAnsi="Courier New" w:cs="Courier New"/>
+                <w:lang w:val="en-US"/>
+              </w:rPr>
+              <w:t xml:space="preserve"> =</w:t>
+            </w:r>
+            <w:r>
+              <w:rPr>
+                <w:rFonts w:ascii="Courier New" w:hAnsi="Courier New" w:cs="Courier New"/>
+                <w:color w:val="C00000"/>
+                <w:lang w:val="en-US"/>
+              </w:rPr>
+              <w:t xml:space="preserve"> ".")</w:t>
+            </w:r>
+          </w:p>
+          <w:p>
+            <w:pPr>
+              <w:pStyle w:val="Prrafodelista"/>
+              <w:ind w:left="1416" w:hanging="1261"/>
+              <w:jc w:val="both"/>
+              <w:rPr>
+                <w:rFonts w:ascii="Courier New" w:hAnsi="Courier New" w:cs="Courier New"/>
+                <w:lang w:val="en-US"/>
+              </w:rPr>
+            </w:pPr>
+            <w:r>
+              <w:rPr>
+                <w:rStyle w:val="paren"/>
+                <w:rFonts w:ascii="Courier New" w:hAnsi="Courier New" w:cs="Courier New"/>
+                <w:sz w:val="20"/>
+                <w:szCs w:val="20"/>
+                <w:lang w:val="en-US"/>
+              </w:rPr>
+              <w:t>View(</w:t>
+            </w:r>
+            <w:proofErr w:type="spellStart"/>
+            <w:r>
+              <w:rPr>
+                <w:rFonts w:ascii="Courier New" w:hAnsi="Courier New" w:cs="Courier New"/>
+                <w:lang w:val="en-US"/>
+              </w:rPr>
+              <w:t>consumo</w:t>
+            </w:r>
+            <w:proofErr w:type="spellEnd"/>
+            <w:r>
+              <w:rPr>
+                <w:rStyle w:val="paren"/>
+                <w:rFonts w:ascii="Courier New" w:hAnsi="Courier New" w:cs="Courier New"/>
+                <w:sz w:val="20"/>
+                <w:szCs w:val="20"/>
+                <w:lang w:val="en-US"/>
+              </w:rPr>
+              <w:t>)</w:t>
+            </w:r>
+          </w:p>
+        </w:tc>
+      </w:tr>
+      <w:tr>
+        <w:trPr>
+          <w:trHeight w:val="171"/>
+        </w:trPr>
+        <w:tc>
+          <w:tcPr>
+            <w:tcW w:w="8586" w:type="dxa"/>
+            <w:shd w:val="clear" w:color="auto" w:fill="D9D9D9" w:themeFill="background1" w:themeFillShade="D9"/>
+          </w:tcPr>
+          <w:p>
+            <w:pPr>
+              <w:jc w:val="both"/>
+              <w:rPr>
+                <w:rFonts w:ascii="Courier New" w:hAnsi="Courier New" w:cs="Courier New"/>
+              </w:rPr>
+            </w:pPr>
+          </w:p>
+        </w:tc>
+      </w:tr>
+      <w:tr>
+        <w:trPr>
+          <w:trHeight w:val="63"/>
+        </w:trPr>
+        <w:tc>
+          <w:tcPr>
+            <w:tcW w:w="8586" w:type="dxa"/>
+            <w:shd w:val="clear" w:color="auto" w:fill="D9D9D9" w:themeFill="background1" w:themeFillShade="D9"/>
+          </w:tcPr>
+          <w:p>
+            <w:pPr>
+              <w:jc w:val="both"/>
+              <w:rPr>
+                <w:rFonts w:ascii="Courier New" w:hAnsi="Courier New" w:cs="Courier New"/>
+              </w:rPr>
+            </w:pPr>
+          </w:p>
+        </w:tc>
+      </w:tr>
+    </w:tbl>
+    <w:p>
+      <w:pPr>
+        <w:pStyle w:val="Prrafodelista"/>
+        <w:jc w:val="both"/>
+        <w:rPr>
+          <w:rFonts w:ascii="Arial" w:hAnsi="Arial" w:cs="Arial"/>
+          <w:lang w:val="en-US"/>
+        </w:rPr>
+      </w:pPr>
+    </w:p>
+    <w:p>
+      <w:pPr>
+        <w:pStyle w:val="Prrafodelista"/>
+        <w:jc w:val="both"/>
+        <w:rPr>
+          <w:rFonts w:ascii="Arial" w:hAnsi="Arial" w:cs="Arial"/>
+          <w:lang w:val="en-US"/>
+        </w:rPr>
+      </w:pPr>
+    </w:p>
+    <w:p>
+      <w:pPr>
+        <w:pStyle w:val="Prrafodelista"/>
+        <w:jc w:val="both"/>
+        <w:rPr>
+          <w:rFonts w:ascii="Arial" w:hAnsi="Arial" w:cs="Arial"/>
+          <w:lang w:val="en-US"/>
+        </w:rPr>
+      </w:pPr>
+    </w:p>
+    <w:p>
+      <w:pPr>
+        <w:pStyle w:val="Prrafodelista"/>
+        <w:jc w:val="both"/>
+        <w:rPr>
+          <w:rFonts w:ascii="Arial" w:hAnsi="Arial" w:cs="Arial"/>
+          <w:lang w:val="en-US"/>
+        </w:rPr>
+      </w:pPr>
+    </w:p>
+    <w:p>
+      <w:pPr>
+        <w:pStyle w:val="Prrafodelista"/>
+        <w:jc w:val="both"/>
+        <w:rPr>
+          <w:rFonts w:ascii="Arial" w:hAnsi="Arial" w:cs="Arial"/>
+          <w:lang w:val="en-US"/>
+        </w:rPr>
+      </w:pPr>
+    </w:p>
+    <w:p>
+      <w:pPr>
+        <w:pStyle w:val="Prrafodelista"/>
+        <w:jc w:val="both"/>
+        <w:rPr>
+          <w:rFonts w:ascii="Arial" w:hAnsi="Arial" w:cs="Arial"/>
+          <w:lang w:val="en-US"/>
+        </w:rPr>
+      </w:pPr>
+    </w:p>
+    <w:p>
+      <w:pPr>
+        <w:pStyle w:val="Prrafodelista"/>
+        <w:jc w:val="both"/>
+        <w:rPr>
+          <w:rFonts w:ascii="Arial" w:hAnsi="Arial" w:cs="Arial"/>
+          <w:lang w:val="en-US"/>
+        </w:rPr>
+      </w:pPr>
+    </w:p>
+    <w:p>
+      <w:pPr>
+        <w:pStyle w:val="Prrafodelista"/>
+        <w:jc w:val="both"/>
+        <w:rPr>
+          <w:rFonts w:ascii="Arial" w:hAnsi="Arial" w:cs="Arial"/>
+          <w:lang w:val="en-US"/>
+        </w:rPr>
+      </w:pPr>
+    </w:p>
+    <w:p>
+      <w:pPr>
+        <w:pStyle w:val="Prrafodelista"/>
+        <w:jc w:val="both"/>
+        <w:rPr>
+          <w:rFonts w:ascii="Arial" w:hAnsi="Arial" w:cs="Arial"/>
+          <w:lang w:val="en-US"/>
+        </w:rPr>
+      </w:pPr>
+    </w:p>
+    <w:p>
+      <w:pPr>
+        <w:pStyle w:val="Prrafodelista"/>
+        <w:jc w:val="both"/>
+        <w:rPr>
+          <w:rFonts w:ascii="Arial" w:hAnsi="Arial" w:cs="Arial"/>
+          <w:lang w:val="en-US"/>
+        </w:rPr>
+      </w:pPr>
+    </w:p>
+    <w:p>
+      <w:pPr>
+        <w:pStyle w:val="Prrafodelista"/>
+        <w:jc w:val="both"/>
+        <w:rPr>
+          <w:rFonts w:ascii="Arial" w:hAnsi="Arial" w:cs="Arial"/>
+          <w:lang w:val="en-US"/>
+        </w:rPr>
+      </w:pPr>
+    </w:p>
+    <w:p>
+      <w:pPr>
+        <w:pStyle w:val="Prrafodelista"/>
+        <w:jc w:val="both"/>
+        <w:rPr>
+          <w:rFonts w:ascii="Arial" w:hAnsi="Arial" w:cs="Arial"/>
+          <w:lang w:val="en-US"/>
+        </w:rPr>
+      </w:pPr>
+    </w:p>
+    <w:p>
+      <w:pPr>
+        <w:pStyle w:val="Prrafodelista"/>
+        <w:jc w:val="both"/>
+        <w:rPr>
+          <w:rFonts w:ascii="Arial" w:hAnsi="Arial" w:cs="Arial"/>
+          <w:lang w:val="en-US"/>
+        </w:rPr>
+      </w:pPr>
+    </w:p>
+    <w:p>
+      <w:pPr>
+        <w:pStyle w:val="Prrafodelista"/>
+        <w:jc w:val="both"/>
+        <w:rPr>
+          <w:rFonts w:ascii="Arial" w:hAnsi="Arial" w:cs="Arial"/>
+          <w:lang w:val="en-US"/>
+        </w:rPr>
+      </w:pPr>
+    </w:p>
+    <w:p>
+      <w:pPr>
+        <w:jc w:val="both"/>
+        <w:rPr>
+          <w:rFonts w:ascii="Arial" w:hAnsi="Arial" w:cs="Arial"/>
+          <w:lang w:val="es-ES"/>
+        </w:rPr>
+      </w:pPr>
+      <w:r>
+        <w:rPr>
+          <w:rFonts w:ascii="Arial" w:hAnsi="Arial" w:cs="Arial"/>
+          <w:color w:val="0070C0"/>
+          <w:lang w:val="es-ES"/>
+        </w:rPr>
+        <w:lastRenderedPageBreak/>
+        <w:t>2.- B</w:t>
+      </w:r>
+      <w:r>
+        <w:rPr>
+          <w:rFonts w:ascii="Arial" w:hAnsi="Arial" w:cs="Arial"/>
+          <w:color w:val="0070C0"/>
+          <w:lang w:val="es-ES"/>
+        </w:rPr>
+        <w:t xml:space="preserve">usque 4 </w:t>
+      </w:r>
+      <w:r>
+        <w:rPr>
+          <w:rFonts w:ascii="Arial" w:hAnsi="Arial" w:cs="Arial"/>
+          <w:color w:val="0070C0"/>
+          <w:lang w:val="es-ES"/>
+        </w:rPr>
+        <w:t>base de datos con la identificación de todas las variables de cada base</w:t>
+      </w:r>
+    </w:p>
+    <w:p>
+      <w:pPr>
+        <w:jc w:val="both"/>
+        <w:rPr>
+          <w:rFonts w:ascii="Arial" w:hAnsi="Arial" w:cs="Arial"/>
+          <w:lang w:val="es-ES"/>
+        </w:rPr>
+      </w:pPr>
+    </w:p>
+    <w:p>
+      <w:pPr>
+        <w:jc w:val="both"/>
+        <w:rPr>
+          <w:rFonts w:ascii="Arial" w:hAnsi="Arial" w:cs="Arial"/>
+          <w:lang w:val="es-ES"/>
+        </w:rPr>
+      </w:pPr>
+    </w:p>
+    <w:p>
+      <w:pPr>
+        <w:jc w:val="both"/>
+        <w:rPr>
+          <w:rFonts w:ascii="Arial" w:hAnsi="Arial" w:cs="Arial"/>
+          <w:color w:val="0070C0"/>
+          <w:lang w:val="es-ES"/>
+        </w:rPr>
+      </w:pPr>
+      <w:r>
+        <w:rPr>
+          <w:rFonts w:ascii="Arial" w:hAnsi="Arial" w:cs="Arial"/>
+          <w:color w:val="0070C0"/>
+          <w:lang w:val="es-ES"/>
+        </w:rPr>
+        <w:t>3.- con la base de datos asignada debe realizar:</w:t>
+      </w:r>
+    </w:p>
+    <w:p>
+      <w:pPr>
+        <w:jc w:val="both"/>
+        <w:rPr>
+          <w:rFonts w:ascii="Arial" w:hAnsi="Arial" w:cs="Arial"/>
+          <w:color w:val="0070C0"/>
+          <w:lang w:val="es-ES"/>
+        </w:rPr>
+      </w:pPr>
+      <w:r>
+        <w:rPr>
+          <w:rFonts w:ascii="Arial" w:hAnsi="Arial" w:cs="Arial"/>
+          <w:color w:val="0070C0"/>
+          <w:lang w:val="es-ES"/>
+        </w:rPr>
+        <w:t xml:space="preserve">      a) todas las graficas</w:t>
+      </w:r>
+    </w:p>
+    <w:p>
+      <w:pPr>
+        <w:jc w:val="both"/>
+        <w:rPr>
+          <w:rFonts w:ascii="Arial" w:hAnsi="Arial" w:cs="Arial"/>
+          <w:color w:val="0070C0"/>
+          <w:lang w:val="es-ES"/>
+        </w:rPr>
+      </w:pPr>
+      <w:r>
+        <w:rPr>
+          <w:rFonts w:ascii="Arial" w:hAnsi="Arial" w:cs="Arial"/>
+          <w:color w:val="0070C0"/>
+          <w:lang w:val="es-ES"/>
+        </w:rPr>
+        <w:t xml:space="preserve">      b) calcular el promedio, la media, la mediana, moda</w:t>
+      </w:r>
+      <w:r>
+        <w:rPr>
+          <w:rFonts w:ascii="Arial" w:hAnsi="Arial" w:cs="Arial"/>
+          <w:color w:val="0070C0"/>
+          <w:lang w:val="es-ES"/>
+        </w:rPr>
+        <w:t>,</w:t>
+      </w:r>
+      <w:r>
+        <w:t xml:space="preserve"> </w:t>
+      </w:r>
+      <w:r>
+        <w:rPr>
+          <w:rFonts w:ascii="Arial" w:hAnsi="Arial" w:cs="Arial"/>
+          <w:color w:val="0070C0"/>
+          <w:lang w:val="es-ES"/>
+        </w:rPr>
+        <w:t xml:space="preserve">Rango </w:t>
+      </w:r>
+      <w:proofErr w:type="spellStart"/>
+      <w:r>
+        <w:rPr>
+          <w:rFonts w:ascii="Arial" w:hAnsi="Arial" w:cs="Arial"/>
+          <w:color w:val="0070C0"/>
+          <w:lang w:val="es-ES"/>
+        </w:rPr>
+        <w:t>i</w:t>
+      </w:r>
+      <w:r>
+        <w:rPr>
+          <w:rFonts w:ascii="Arial" w:hAnsi="Arial" w:cs="Arial"/>
+          <w:color w:val="0070C0"/>
+          <w:lang w:val="es-ES"/>
+        </w:rPr>
+        <w:t>ntercuart</w:t>
+      </w:r>
+      <w:r>
+        <w:rPr>
+          <w:rFonts w:ascii="Arial" w:hAnsi="Arial" w:cs="Arial"/>
+          <w:color w:val="0070C0"/>
+          <w:lang w:val="es-ES"/>
+        </w:rPr>
+        <w:t>í</w:t>
+      </w:r>
+      <w:r>
+        <w:rPr>
+          <w:rFonts w:ascii="Arial" w:hAnsi="Arial" w:cs="Arial"/>
+          <w:color w:val="0070C0"/>
+          <w:lang w:val="es-ES"/>
+        </w:rPr>
+        <w:t>lico</w:t>
+      </w:r>
+      <w:proofErr w:type="spellEnd"/>
+      <w:r>
+        <w:rPr>
+          <w:rFonts w:ascii="Arial" w:hAnsi="Arial" w:cs="Arial"/>
+          <w:color w:val="0070C0"/>
+          <w:lang w:val="es-ES"/>
+        </w:rPr>
+        <w:t xml:space="preserve"> RIQ, coeficiente de variaci</w:t>
+      </w:r>
+      <w:r>
+        <w:rPr>
+          <w:rFonts w:ascii="Arial" w:hAnsi="Arial" w:cs="Arial"/>
+          <w:color w:val="0070C0"/>
+          <w:lang w:val="es-ES"/>
+        </w:rPr>
+        <w:t>ó</w:t>
+      </w:r>
+      <w:r>
+        <w:rPr>
+          <w:rFonts w:ascii="Arial" w:hAnsi="Arial" w:cs="Arial"/>
+          <w:color w:val="0070C0"/>
+          <w:lang w:val="es-ES"/>
+        </w:rPr>
+        <w:t>n</w:t>
+      </w:r>
       <w:bookmarkStart w:id="0" w:name="_GoBack"/>
       <w:bookmarkEnd w:id="0"/>
-    </w:p>
-    <w:p>
-      <w:pPr>
-        <w:jc w:val="center"/>
-        <w:rPr>
-          <w:rFonts w:ascii="Arial" w:hAnsi="Arial" w:cs="Arial"/>
-        </w:rPr>
-      </w:pPr>
-    </w:p>
-    <w:p>
-      <w:pPr>
-        <w:jc w:val="center"/>
-        <w:rPr>
-          <w:rFonts w:ascii="Arial" w:hAnsi="Arial" w:cs="Arial"/>
-        </w:rPr>
-      </w:pPr>
-    </w:p>
-    <w:p>
-      <w:pPr>
-        <w:jc w:val="center"/>
-        <w:rPr>
-          <w:rFonts w:ascii="Arial" w:hAnsi="Arial" w:cs="Arial"/>
-        </w:rPr>
-      </w:pPr>
-    </w:p>
-    <w:p>
-      <w:pPr>
-        <w:jc w:val="center"/>
-        <w:rPr>
-          <w:rFonts w:ascii="Arial" w:hAnsi="Arial" w:cs="Arial"/>
-        </w:rPr>
-      </w:pPr>
-    </w:p>
-    <w:p>
-      <w:pPr>
-        <w:jc w:val="center"/>
-        <w:rPr>
-          <w:rFonts w:ascii="Arial" w:hAnsi="Arial" w:cs="Arial"/>
-        </w:rPr>
-      </w:pPr>
-    </w:p>
-    <w:p>
-      <w:pPr>
-        <w:jc w:val="center"/>
-        <w:rPr>
-          <w:rFonts w:ascii="Arial" w:hAnsi="Arial" w:cs="Arial"/>
-          <w:sz w:val="28"/>
-        </w:rPr>
-      </w:pPr>
-      <w:r>
-        <w:rPr>
-          <w:rFonts w:ascii="Arial" w:hAnsi="Arial" w:cs="Arial"/>
-          <w:sz w:val="28"/>
-        </w:rPr>
-        <w:t>Materia: ANALISIS ESTADÍSTICO I</w:t>
-      </w:r>
-    </w:p>
-    <w:p>
-      <w:pPr>
-        <w:jc w:val="center"/>
-        <w:rPr>
-          <w:rFonts w:ascii="Arial" w:hAnsi="Arial" w:cs="Arial"/>
-          <w:sz w:val="28"/>
-        </w:rPr>
-      </w:pPr>
-      <w:r>
-        <w:rPr>
-          <w:rFonts w:ascii="Arial" w:hAnsi="Arial" w:cs="Arial"/>
-          <w:sz w:val="28"/>
-        </w:rPr>
-        <w:t>Practica No.1</w:t>
-      </w:r>
-    </w:p>
-    <w:p>
-      <w:pPr>
-        <w:jc w:val="center"/>
-        <w:rPr>
-          <w:rFonts w:ascii="Arial" w:hAnsi="Arial" w:cs="Arial"/>
-        </w:rPr>
-      </w:pPr>
-    </w:p>
-    <w:p>
-      <w:pPr>
-        <w:jc w:val="center"/>
-        <w:rPr>
-          <w:rFonts w:ascii="Arial" w:hAnsi="Arial" w:cs="Arial"/>
-          <w:sz w:val="28"/>
-        </w:rPr>
-      </w:pPr>
-      <w:r>
-        <w:rPr>
-          <w:rFonts w:ascii="Arial" w:hAnsi="Arial" w:cs="Arial"/>
-          <w:sz w:val="28"/>
-        </w:rPr>
-        <w:t>Maestrante: Ramón Wilder Serdán Cárdenas</w:t>
-      </w:r>
-    </w:p>
-    <w:p>
-      <w:pPr>
-        <w:jc w:val="center"/>
-        <w:rPr>
-          <w:rFonts w:ascii="Arial" w:hAnsi="Arial" w:cs="Arial"/>
-          <w:sz w:val="28"/>
-        </w:rPr>
-      </w:pPr>
-    </w:p>
-    <w:p>
-      <w:pPr>
-        <w:jc w:val="center"/>
-        <w:rPr>
-          <w:rFonts w:ascii="Arial" w:hAnsi="Arial" w:cs="Arial"/>
-          <w:sz w:val="28"/>
-        </w:rPr>
-      </w:pPr>
-      <w:r>
-        <w:rPr>
-          <w:rFonts w:ascii="Arial" w:hAnsi="Arial" w:cs="Arial"/>
-          <w:sz w:val="28"/>
-        </w:rPr>
-        <w:t>Noviembre 2021</w:t>
-      </w:r>
-    </w:p>
-    <w:p>
-      <w:pPr>
-        <w:jc w:val="center"/>
-        <w:rPr>
-          <w:rFonts w:ascii="Arial" w:hAnsi="Arial" w:cs="Arial"/>
-          <w:sz w:val="28"/>
-        </w:rPr>
-      </w:pPr>
-      <w:r>
-        <w:rPr>
-          <w:rFonts w:ascii="Arial" w:hAnsi="Arial" w:cs="Arial"/>
-          <w:sz w:val="28"/>
-        </w:rPr>
-        <w:t>La Paz – Bolivia</w:t>
-      </w:r>
-    </w:p>
-    <w:p>
-      <w:pPr>
-        <w:jc w:val="both"/>
-        <w:rPr>
-          <w:rFonts w:ascii="Arial" w:hAnsi="Arial" w:cs="Arial"/>
-          <w:sz w:val="28"/>
-        </w:rPr>
-      </w:pPr>
-    </w:p>
-    <w:p>
-      <w:pPr>
-        <w:jc w:val="both"/>
-        <w:rPr>
-          <w:rFonts w:ascii="Arial" w:hAnsi="Arial" w:cs="Arial"/>
-          <w:color w:val="0070C0"/>
-          <w:lang w:val="es-ES"/>
-        </w:rPr>
-      </w:pPr>
-      <w:r>
-        <w:rPr>
-          <w:rFonts w:ascii="Arial" w:hAnsi="Arial" w:cs="Arial"/>
-          <w:lang w:val="es-ES"/>
-        </w:rPr>
-        <w:lastRenderedPageBreak/>
-        <w:t>1</w:t>
-      </w:r>
-      <w:r>
-        <w:rPr>
-          <w:rFonts w:ascii="Arial" w:hAnsi="Arial" w:cs="Arial"/>
-          <w:color w:val="0070C0"/>
-          <w:lang w:val="es-ES"/>
-        </w:rPr>
-        <w:t xml:space="preserve">.- Realizar importación de base de datos de Excel a R, con extensión </w:t>
-      </w:r>
-      <w:proofErr w:type="spellStart"/>
-      <w:r>
-        <w:rPr>
-          <w:rFonts w:ascii="Arial" w:hAnsi="Arial" w:cs="Arial"/>
-          <w:color w:val="0070C0"/>
-          <w:lang w:val="es-ES"/>
-        </w:rPr>
-        <w:t>csv</w:t>
-      </w:r>
-      <w:proofErr w:type="spellEnd"/>
-      <w:r>
-        <w:rPr>
-          <w:rFonts w:ascii="Arial" w:hAnsi="Arial" w:cs="Arial"/>
-          <w:color w:val="0070C0"/>
-          <w:lang w:val="es-ES"/>
-        </w:rPr>
-        <w:t xml:space="preserve">, </w:t>
-      </w:r>
-      <w:proofErr w:type="spellStart"/>
-      <w:r>
-        <w:rPr>
-          <w:rFonts w:ascii="Arial" w:hAnsi="Arial" w:cs="Arial"/>
-          <w:color w:val="0070C0"/>
-          <w:lang w:val="es-ES"/>
-        </w:rPr>
-        <w:t>xls</w:t>
-      </w:r>
-      <w:proofErr w:type="spellEnd"/>
-      <w:r>
-        <w:rPr>
-          <w:rFonts w:ascii="Arial" w:hAnsi="Arial" w:cs="Arial"/>
-          <w:color w:val="0070C0"/>
-          <w:lang w:val="es-ES"/>
-        </w:rPr>
-        <w:t xml:space="preserve">(x), </w:t>
-      </w:r>
-      <w:proofErr w:type="spellStart"/>
-      <w:r>
-        <w:rPr>
-          <w:rFonts w:ascii="Arial" w:hAnsi="Arial" w:cs="Arial"/>
-          <w:color w:val="0070C0"/>
-          <w:lang w:val="es-ES"/>
-        </w:rPr>
-        <w:t>txt</w:t>
-      </w:r>
-      <w:proofErr w:type="spellEnd"/>
-    </w:p>
-    <w:p>
-      <w:pPr>
-        <w:jc w:val="both"/>
-        <w:rPr>
-          <w:rFonts w:ascii="Arial" w:hAnsi="Arial" w:cs="Arial"/>
-          <w:lang w:val="es-ES"/>
-        </w:rPr>
-      </w:pPr>
-    </w:p>
-    <w:p>
-      <w:pPr>
-        <w:jc w:val="both"/>
-        <w:rPr>
-          <w:rFonts w:ascii="Arial" w:hAnsi="Arial" w:cs="Arial"/>
-          <w:lang w:val="es-ES"/>
-        </w:rPr>
-      </w:pPr>
-    </w:p>
-    <w:p>
-      <w:pPr>
-        <w:jc w:val="both"/>
-        <w:rPr>
-          <w:rFonts w:ascii="Arial" w:hAnsi="Arial" w:cs="Arial"/>
-          <w:lang w:val="es-ES"/>
-        </w:rPr>
-      </w:pPr>
-      <w:r>
-        <w:rPr>
-          <w:rFonts w:ascii="Arial" w:hAnsi="Arial" w:cs="Arial"/>
-          <w:lang w:val="es-ES"/>
-        </w:rPr>
-        <w:t xml:space="preserve">2.- </w:t>
-      </w:r>
-      <w:r>
-        <w:rPr>
-          <w:rFonts w:ascii="Arial" w:hAnsi="Arial" w:cs="Arial"/>
-          <w:color w:val="0070C0"/>
-          <w:lang w:val="es-ES"/>
-        </w:rPr>
-        <w:t>B</w:t>
-      </w:r>
-      <w:r>
-        <w:rPr>
-          <w:rFonts w:ascii="Arial" w:hAnsi="Arial" w:cs="Arial"/>
-          <w:color w:val="0070C0"/>
-          <w:lang w:val="es-ES"/>
-        </w:rPr>
-        <w:t>usque 4 base de datos con la identificación de todas las variables de cada base</w:t>
-      </w:r>
-    </w:p>
-    <w:p>
-      <w:pPr>
-        <w:jc w:val="both"/>
-        <w:rPr>
-          <w:rFonts w:ascii="Arial" w:hAnsi="Arial" w:cs="Arial"/>
-          <w:lang w:val="es-ES"/>
-        </w:rPr>
-      </w:pPr>
-    </w:p>
-    <w:p>
-      <w:pPr>
-        <w:jc w:val="both"/>
-        <w:rPr>
-          <w:rFonts w:ascii="Arial" w:hAnsi="Arial" w:cs="Arial"/>
-          <w:lang w:val="es-ES"/>
-        </w:rPr>
-      </w:pPr>
-    </w:p>
-    <w:p>
-      <w:pPr>
-        <w:jc w:val="both"/>
-        <w:rPr>
-          <w:rFonts w:ascii="Arial" w:hAnsi="Arial" w:cs="Arial"/>
-          <w:color w:val="0070C0"/>
-          <w:lang w:val="es-ES"/>
-        </w:rPr>
-      </w:pPr>
-      <w:r>
-        <w:rPr>
-          <w:rFonts w:ascii="Arial" w:hAnsi="Arial" w:cs="Arial"/>
-          <w:color w:val="0070C0"/>
-          <w:lang w:val="es-ES"/>
-        </w:rPr>
-        <w:t>3.- con la base de datos asignada debe realizar:</w:t>
-      </w:r>
-    </w:p>
-    <w:p>
-      <w:pPr>
-        <w:jc w:val="both"/>
-        <w:rPr>
-          <w:rFonts w:ascii="Arial" w:hAnsi="Arial" w:cs="Arial"/>
-          <w:color w:val="0070C0"/>
-          <w:lang w:val="es-ES"/>
-        </w:rPr>
-      </w:pPr>
-      <w:r>
-        <w:rPr>
-          <w:rFonts w:ascii="Arial" w:hAnsi="Arial" w:cs="Arial"/>
-          <w:color w:val="0070C0"/>
-          <w:lang w:val="es-ES"/>
-        </w:rPr>
-        <w:t xml:space="preserve">      a) todas las graficas</w:t>
-      </w:r>
-    </w:p>
-    <w:p>
-      <w:pPr>
-        <w:jc w:val="both"/>
-        <w:rPr>
-          <w:rFonts w:ascii="Arial" w:hAnsi="Arial" w:cs="Arial"/>
-          <w:color w:val="0070C0"/>
-          <w:lang w:val="es-ES"/>
-        </w:rPr>
-      </w:pPr>
-      <w:r>
-        <w:rPr>
-          <w:rFonts w:ascii="Arial" w:hAnsi="Arial" w:cs="Arial"/>
-          <w:color w:val="0070C0"/>
-          <w:lang w:val="es-ES"/>
-        </w:rPr>
-        <w:t xml:space="preserve">      b) calcular el promedio, la media, la mediana, moda, RIQ, CV</w:t>
-      </w:r>
     </w:p>
     <w:p>
       <w:pPr>
@@ -1079,7 +3263,6 @@
           <w:rFonts w:ascii="Arial" w:hAnsi="Arial" w:cs="Arial"/>
           <w:lang w:val="es-ES"/>
         </w:rPr>
-        <w:lastRenderedPageBreak/>
         <w:t xml:space="preserve">                       3.- SCRIPT</w:t>
       </w:r>
     </w:p>
@@ -1122,7 +3305,7 @@
 </file>
 
 <file path=word/numbering.xml><?xml version="1.0" encoding="utf-8"?>
-<w:numbering xmlns:wpc="http://schemas.microsoft.com/office/word/2010/wordprocessingCanvas" xmlns:cx="http://schemas.microsoft.com/office/drawing/2014/chartex" xmlns:cx1="http://schemas.microsoft.com/office/drawing/2015/9/8/chartex" xmlns:mc="http://schemas.openxmlformats.org/markup-compatibility/2006" xmlns:o="urn:schemas-microsoft-com:office:office" xmlns:r="http://schemas.openxmlformats.org/officeDocument/2006/relationships" xmlns:m="http://schemas.openxmlformats.org/officeDocument/2006/math" xmlns:v="urn:schemas-microsoft-com:vml" xmlns:wp14="http://schemas.microsoft.com/office/word/2010/wordprocessingDrawing" xmlns:wp="http://schemas.openxmlformats.org/drawingml/2006/wordprocessingDrawing" xmlns:w10="urn:schemas-microsoft-com:office:word" xmlns:w="http://schemas.openxmlformats.org/wordprocessingml/2006/main" xmlns:w14="http://schemas.microsoft.com/office/word/2010/wordml" xmlns:w15="http://schemas.microsoft.com/office/word/2012/wordml" xmlns:w16se="http://schemas.microsoft.com/office/word/2015/wordml/symex" xmlns:wpg="http://schemas.microsoft.com/office/word/2010/wordprocessingGroup" xmlns:wpi="http://schemas.microsoft.com/office/word/2010/wordprocessingInk" xmlns:wne="http://schemas.microsoft.com/office/word/2006/wordml" xmlns:wps="http://schemas.microsoft.com/office/word/2010/wordprocessingShape" mc:Ignorable="w14 w15 w16se wp14">
+<w:numbering xmlns:wpc="http://schemas.microsoft.com/office/word/2010/wordprocessingCanvas" xmlns:cx="http://schemas.microsoft.com/office/drawing/2014/chartex" xmlns:mc="http://schemas.openxmlformats.org/markup-compatibility/2006" xmlns:o="urn:schemas-microsoft-com:office:office" xmlns:r="http://schemas.openxmlformats.org/officeDocument/2006/relationships" xmlns:m="http://schemas.openxmlformats.org/officeDocument/2006/math" xmlns:v="urn:schemas-microsoft-com:vml" xmlns:wp14="http://schemas.microsoft.com/office/word/2010/wordprocessingDrawing" xmlns:wp="http://schemas.openxmlformats.org/drawingml/2006/wordprocessingDrawing" xmlns:w10="urn:schemas-microsoft-com:office:word" xmlns:w="http://schemas.openxmlformats.org/wordprocessingml/2006/main" xmlns:w14="http://schemas.microsoft.com/office/word/2010/wordml" xmlns:w15="http://schemas.microsoft.com/office/word/2012/wordml" xmlns:w16se="http://schemas.microsoft.com/office/word/2015/wordml/symex" xmlns:wpg="http://schemas.microsoft.com/office/word/2010/wordprocessingGroup" xmlns:wpi="http://schemas.microsoft.com/office/word/2010/wordprocessingInk" xmlns:wne="http://schemas.microsoft.com/office/word/2006/wordml" xmlns:wps="http://schemas.microsoft.com/office/word/2010/wordprocessingShape" mc:Ignorable="w14 w15 w16se wp14">
   <w:abstractNum w:abstractNumId="0" w15:restartNumberingAfterBreak="0">
     <w:nsid w:val="0D411B92"/>
     <w:multiLevelType w:val="hybridMultilevel"/>
@@ -1236,8 +3419,124 @@
       </w:rPr>
     </w:lvl>
   </w:abstractNum>
+  <w:abstractNum w:abstractNumId="1" w15:restartNumberingAfterBreak="0">
+    <w:nsid w:val="3E504471"/>
+    <w:multiLevelType w:val="hybridMultilevel"/>
+    <w:tmpl w:val="EBF00996"/>
+    <w:lvl w:ilvl="0" w:tplc="400A0001">
+      <w:start w:val="1"/>
+      <w:numFmt w:val="bullet"/>
+      <w:lvlText w:val=""/>
+      <w:lvlJc w:val="left"/>
+      <w:pPr>
+        <w:ind w:left="720" w:hanging="360"/>
+      </w:pPr>
+      <w:rPr>
+        <w:rFonts w:ascii="Symbol" w:hAnsi="Symbol" w:hint="default"/>
+      </w:rPr>
+    </w:lvl>
+    <w:lvl w:ilvl="1" w:tplc="400A0003" w:tentative="1">
+      <w:start w:val="1"/>
+      <w:numFmt w:val="bullet"/>
+      <w:lvlText w:val="o"/>
+      <w:lvlJc w:val="left"/>
+      <w:pPr>
+        <w:ind w:left="1440" w:hanging="360"/>
+      </w:pPr>
+      <w:rPr>
+        <w:rFonts w:ascii="Courier New" w:hAnsi="Courier New" w:cs="Courier New" w:hint="default"/>
+      </w:rPr>
+    </w:lvl>
+    <w:lvl w:ilvl="2" w:tplc="400A0005" w:tentative="1">
+      <w:start w:val="1"/>
+      <w:numFmt w:val="bullet"/>
+      <w:lvlText w:val=""/>
+      <w:lvlJc w:val="left"/>
+      <w:pPr>
+        <w:ind w:left="2160" w:hanging="360"/>
+      </w:pPr>
+      <w:rPr>
+        <w:rFonts w:ascii="Wingdings" w:hAnsi="Wingdings" w:hint="default"/>
+      </w:rPr>
+    </w:lvl>
+    <w:lvl w:ilvl="3" w:tplc="400A0001" w:tentative="1">
+      <w:start w:val="1"/>
+      <w:numFmt w:val="bullet"/>
+      <w:lvlText w:val=""/>
+      <w:lvlJc w:val="left"/>
+      <w:pPr>
+        <w:ind w:left="2880" w:hanging="360"/>
+      </w:pPr>
+      <w:rPr>
+        <w:rFonts w:ascii="Symbol" w:hAnsi="Symbol" w:hint="default"/>
+      </w:rPr>
+    </w:lvl>
+    <w:lvl w:ilvl="4" w:tplc="400A0003" w:tentative="1">
+      <w:start w:val="1"/>
+      <w:numFmt w:val="bullet"/>
+      <w:lvlText w:val="o"/>
+      <w:lvlJc w:val="left"/>
+      <w:pPr>
+        <w:ind w:left="3600" w:hanging="360"/>
+      </w:pPr>
+      <w:rPr>
+        <w:rFonts w:ascii="Courier New" w:hAnsi="Courier New" w:cs="Courier New" w:hint="default"/>
+      </w:rPr>
+    </w:lvl>
+    <w:lvl w:ilvl="5" w:tplc="400A0005" w:tentative="1">
+      <w:start w:val="1"/>
+      <w:numFmt w:val="bullet"/>
+      <w:lvlText w:val=""/>
+      <w:lvlJc w:val="left"/>
+      <w:pPr>
+        <w:ind w:left="4320" w:hanging="360"/>
+      </w:pPr>
+      <w:rPr>
+        <w:rFonts w:ascii="Wingdings" w:hAnsi="Wingdings" w:hint="default"/>
+      </w:rPr>
+    </w:lvl>
+    <w:lvl w:ilvl="6" w:tplc="400A0001" w:tentative="1">
+      <w:start w:val="1"/>
+      <w:numFmt w:val="bullet"/>
+      <w:lvlText w:val=""/>
+      <w:lvlJc w:val="left"/>
+      <w:pPr>
+        <w:ind w:left="5040" w:hanging="360"/>
+      </w:pPr>
+      <w:rPr>
+        <w:rFonts w:ascii="Symbol" w:hAnsi="Symbol" w:hint="default"/>
+      </w:rPr>
+    </w:lvl>
+    <w:lvl w:ilvl="7" w:tplc="400A0003" w:tentative="1">
+      <w:start w:val="1"/>
+      <w:numFmt w:val="bullet"/>
+      <w:lvlText w:val="o"/>
+      <w:lvlJc w:val="left"/>
+      <w:pPr>
+        <w:ind w:left="5760" w:hanging="360"/>
+      </w:pPr>
+      <w:rPr>
+        <w:rFonts w:ascii="Courier New" w:hAnsi="Courier New" w:cs="Courier New" w:hint="default"/>
+      </w:rPr>
+    </w:lvl>
+    <w:lvl w:ilvl="8" w:tplc="400A0005" w:tentative="1">
+      <w:start w:val="1"/>
+      <w:numFmt w:val="bullet"/>
+      <w:lvlText w:val=""/>
+      <w:lvlJc w:val="left"/>
+      <w:pPr>
+        <w:ind w:left="6480" w:hanging="360"/>
+      </w:pPr>
+      <w:rPr>
+        <w:rFonts w:ascii="Wingdings" w:hAnsi="Wingdings" w:hint="default"/>
+      </w:rPr>
+    </w:lvl>
+  </w:abstractNum>
   <w:num w:numId="1">
     <w:abstractNumId w:val="0"/>
+  </w:num>
+  <w:num w:numId="2">
+    <w:abstractNumId w:val="1"/>
   </w:num>
 </w:numbering>
 </file>
@@ -1674,6 +3973,50 @@
       <w:contextualSpacing/>
     </w:pPr>
   </w:style>
+  <w:style w:type="table" w:styleId="Tablaconcuadrcula">
+    <w:name w:val="Table Grid"/>
+    <w:basedOn w:val="Tablanormal"/>
+    <w:uiPriority w:val="39"/>
+    <w:rsid w:val="009128BA"/>
+    <w:pPr>
+      <w:spacing w:after="0" w:line="240" w:lineRule="auto"/>
+    </w:pPr>
+    <w:tblPr>
+      <w:tblBorders>
+        <w:top w:val="single" w:sz="4" w:space="0" w:color="auto"/>
+        <w:left w:val="single" w:sz="4" w:space="0" w:color="auto"/>
+        <w:bottom w:val="single" w:sz="4" w:space="0" w:color="auto"/>
+        <w:right w:val="single" w:sz="4" w:space="0" w:color="auto"/>
+        <w:insideH w:val="single" w:sz="4" w:space="0" w:color="auto"/>
+        <w:insideV w:val="single" w:sz="4" w:space="0" w:color="auto"/>
+      </w:tblBorders>
+    </w:tblPr>
+  </w:style>
+  <w:style w:type="character" w:customStyle="1" w:styleId="comment">
+    <w:name w:val="comment"/>
+    <w:basedOn w:val="Fuentedeprrafopredeter"/>
+    <w:rsid w:val="00DC356F"/>
+  </w:style>
+  <w:style w:type="character" w:customStyle="1" w:styleId="identifier">
+    <w:name w:val="identifier"/>
+    <w:basedOn w:val="Fuentedeprrafopredeter"/>
+    <w:rsid w:val="00DC356F"/>
+  </w:style>
+  <w:style w:type="character" w:customStyle="1" w:styleId="operator">
+    <w:name w:val="operator"/>
+    <w:basedOn w:val="Fuentedeprrafopredeter"/>
+    <w:rsid w:val="00DC356F"/>
+  </w:style>
+  <w:style w:type="character" w:customStyle="1" w:styleId="paren">
+    <w:name w:val="paren"/>
+    <w:basedOn w:val="Fuentedeprrafopredeter"/>
+    <w:rsid w:val="00DC356F"/>
+  </w:style>
+  <w:style w:type="character" w:customStyle="1" w:styleId="string">
+    <w:name w:val="string"/>
+    <w:basedOn w:val="Fuentedeprrafopredeter"/>
+    <w:rsid w:val="00DC356F"/>
+  </w:style>
 </w:styles>
 </file>
 
@@ -1943,7 +4286,7 @@
 </file>
 
 <file path=customXml/itemProps1.xml><?xml version="1.0" encoding="utf-8"?>
-<ds:datastoreItem xmlns:ds="http://schemas.openxmlformats.org/officeDocument/2006/customXml" ds:itemID="{B409F155-E01F-4621-A8B1-66DBAED9F389}">
+<ds:datastoreItem xmlns:ds="http://schemas.openxmlformats.org/officeDocument/2006/customXml" ds:itemID="{1A9BAD92-3803-4AE5-B299-227BB4A959D1}">
   <ds:schemaRefs>
     <ds:schemaRef ds:uri="http://schemas.openxmlformats.org/officeDocument/2006/bibliography"/>
   </ds:schemaRefs>

</xml_diff>